<commit_message>
feat(exports): finalize generating .docx for csc contract details
</commit_message>
<xml_diff>
--- a/resources/csc_monthly_monitoring_reports_template.docx
+++ b/resources/csc_monthly_monitoring_reports_template.docx
@@ -366,56 +366,6 @@
                 <w:szCs w:val="24"/>
                 <w:rtl w:val="0"/>
               </w:rPr>
-              <w:t xml:space="preserve">Consultant Contact (phone, email, address)</w:t>
-            </w:r>
-          </w:p>
-        </w:tc>
-        <w:tc>
-          <w:tcPr/>
-          <w:p>
-            <w:pPr>
-              <w:rPr>
-                <w:rFonts w:ascii="Times New Roman" w:cs="Times New Roman" w:eastAsia="Times New Roman" w:hAnsi="Times New Roman"/>
-                <w:i w:val="1"/>
-                <w:sz w:val="24"/>
-                <w:szCs w:val="24"/>
-              </w:rPr>
-            </w:pPr>
-            <w:r>
-              <w:rPr>
-                <w:rFonts w:ascii="Times New Roman" w:cs="Times New Roman" w:eastAsia="Times New Roman" w:hAnsi="Times New Roman"/>
-                <w:i w:val="1"/>
-                <w:sz w:val="24"/>
-                <w:szCs w:val="24"/>
-                <w:rtl w:val="0"/>
-              </w:rPr>
-              <w:t xml:space="preserve">${consultantContact}</w:t>
-            </w:r>
-          </w:p>
-        </w:tc>
-      </w:tr>
-      <w:tr>
-        <w:trPr>
-          <w:cantSplit w:val="0"/>
-          <w:tblHeader w:val="0"/>
-        </w:trPr>
-        <w:tc>
-          <w:tcPr/>
-          <w:p>
-            <w:pPr>
-              <w:rPr>
-                <w:rFonts w:ascii="Times New Roman" w:cs="Times New Roman" w:eastAsia="Times New Roman" w:hAnsi="Times New Roman"/>
-                <w:sz w:val="24"/>
-                <w:szCs w:val="24"/>
-              </w:rPr>
-            </w:pPr>
-            <w:r>
-              <w:rPr>
-                <w:rFonts w:ascii="Times New Roman" w:cs="Times New Roman" w:eastAsia="Times New Roman" w:hAnsi="Times New Roman"/>
-                <w:sz w:val="24"/>
-                <w:szCs w:val="24"/>
-                <w:rtl w:val="0"/>
-              </w:rPr>
               <w:t xml:space="preserve">Procuring Entity</w:t>
             </w:r>
           </w:p>
@@ -1035,86 +985,6 @@
         </w:rPr>
         <w:t xml:space="preserve">${executiveSummary}</w:t>
       </w:r>
-      <w:r>
-        <w:rPr>
-          <w:rtl w:val="0"/>
-        </w:rPr>
-      </w:r>
-    </w:p>
-    <w:p>
-      <w:pPr>
-        <w:spacing w:after="240" w:before="240" w:line="240" w:lineRule="auto"/>
-        <w:jc w:val="both"/>
-        <w:rPr>
-          <w:rFonts w:ascii="Times New Roman" w:cs="Times New Roman" w:eastAsia="Times New Roman" w:hAnsi="Times New Roman"/>
-          <w:sz w:val="24"/>
-          <w:szCs w:val="24"/>
-        </w:rPr>
-      </w:pPr>
-      <w:r>
-        <w:rPr>
-          <w:rtl w:val="0"/>
-        </w:rPr>
-      </w:r>
-    </w:p>
-    <w:p>
-      <w:pPr>
-        <w:spacing w:after="240" w:before="240" w:line="240" w:lineRule="auto"/>
-        <w:jc w:val="both"/>
-        <w:rPr>
-          <w:rFonts w:ascii="Times New Roman" w:cs="Times New Roman" w:eastAsia="Times New Roman" w:hAnsi="Times New Roman"/>
-          <w:sz w:val="24"/>
-          <w:szCs w:val="24"/>
-        </w:rPr>
-      </w:pPr>
-      <w:r>
-        <w:rPr>
-          <w:rtl w:val="0"/>
-        </w:rPr>
-      </w:r>
-    </w:p>
-    <w:p>
-      <w:pPr>
-        <w:spacing w:after="240" w:before="240" w:line="240" w:lineRule="auto"/>
-        <w:jc w:val="both"/>
-        <w:rPr>
-          <w:rFonts w:ascii="Times New Roman" w:cs="Times New Roman" w:eastAsia="Times New Roman" w:hAnsi="Times New Roman"/>
-          <w:sz w:val="24"/>
-          <w:szCs w:val="24"/>
-        </w:rPr>
-      </w:pPr>
-      <w:r>
-        <w:rPr>
-          <w:rtl w:val="0"/>
-        </w:rPr>
-      </w:r>
-    </w:p>
-    <w:p>
-      <w:pPr>
-        <w:spacing w:after="240" w:before="240" w:line="240" w:lineRule="auto"/>
-        <w:jc w:val="both"/>
-        <w:rPr>
-          <w:rFonts w:ascii="Times New Roman" w:cs="Times New Roman" w:eastAsia="Times New Roman" w:hAnsi="Times New Roman"/>
-          <w:sz w:val="24"/>
-          <w:szCs w:val="24"/>
-        </w:rPr>
-      </w:pPr>
-      <w:r>
-        <w:rPr>
-          <w:rtl w:val="0"/>
-        </w:rPr>
-      </w:r>
-    </w:p>
-    <w:p>
-      <w:pPr>
-        <w:spacing w:after="240" w:before="240" w:line="240" w:lineRule="auto"/>
-        <w:jc w:val="both"/>
-        <w:rPr>
-          <w:rFonts w:ascii="Times New Roman" w:cs="Times New Roman" w:eastAsia="Times New Roman" w:hAnsi="Times New Roman"/>
-          <w:sz w:val="24"/>
-          <w:szCs w:val="24"/>
-        </w:rPr>
-      </w:pPr>
       <w:r>
         <w:rPr>
           <w:rtl w:val="0"/>
@@ -2588,7 +2458,7 @@
 
 <file path=customXML/item1.xml><?xml version="1.0" encoding="utf-8"?>
 <go:gDocsCustomXmlDataStorage xmlns:go="http://customooxmlschemas.google.com/" xmlns:r="http://schemas.openxmlformats.org/officeDocument/2006/relationships">
-  <go:docsCustomData xmlns:go="http://customooxmlschemas.google.com/" roundtripDataSignature="AMtx7miGooe3q4xq1sz8GRlvbTqVm/F14Q==">AMUW2mU9cxZAbi6FY5d0VH9szImc+/gl2uPe4jbsIj+vrEhtD/17mLyzK+9fzf87X6jMR3ytZNbD6uEXDOVPdUjl8HkZhzbGXrjvSH+LQwXJch6K6CfpT8Y=</go:docsCustomData>
+  <go:docsCustomData xmlns:go="http://customooxmlschemas.google.com/" roundtripDataSignature="AMtx7miGooe3q4xq1sz8GRlvbTqVm/F14Q==">AMUW2mV8u4wH07Y9lyLK7FcmGoJNnMRvRc1Pud16+phF9elMp5IzrnDCFCa1RAGOeXEHi6bSTr3OdUz99UljhzKwnZfCV+juls7bQXhAy7mc/uj2OXNQ9Ug=</go:docsCustomData>
 </go:gDocsCustomXmlDataStorage>
 </file>
 

</xml_diff>

<commit_message>
feat(package contracts): implement import package progress api
</commit_message>
<xml_diff>
--- a/resources/csc_monthly_monitoring_reports_template.docx
+++ b/resources/csc_monthly_monitoring_reports_template.docx
@@ -51,7 +51,7 @@
         <w:widowControl w:val="1"/>
         <w:numPr>
           <w:ilvl w:val="0"/>
-          <w:numId w:val="2"/>
+          <w:numId w:val="3"/>
         </w:numPr>
         <w:pBdr>
           <w:top w:space="0" w:sz="0" w:val="nil"/>
@@ -677,7 +677,7 @@
         <w:widowControl w:val="1"/>
         <w:numPr>
           <w:ilvl w:val="0"/>
-          <w:numId w:val="2"/>
+          <w:numId w:val="3"/>
         </w:numPr>
         <w:pBdr>
           <w:top w:space="0" w:sz="0" w:val="nil"/>
@@ -735,7 +735,7 @@
         <w:widowControl w:val="1"/>
         <w:numPr>
           <w:ilvl w:val="0"/>
-          <w:numId w:val="1"/>
+          <w:numId w:val="2"/>
         </w:numPr>
         <w:pBdr>
           <w:top w:space="0" w:sz="0" w:val="nil"/>
@@ -971,6 +971,7 @@
         <w:jc w:val="left"/>
         <w:rPr>
           <w:rFonts w:ascii="Times New Roman" w:cs="Times New Roman" w:eastAsia="Times New Roman" w:hAnsi="Times New Roman"/>
+          <w:i w:val="1"/>
           <w:sz w:val="24"/>
           <w:szCs w:val="24"/>
         </w:rPr>
@@ -985,6 +986,352 @@
         </w:rPr>
         <w:t xml:space="preserve">${executiveSummary}</w:t>
       </w:r>
+    </w:p>
+    <w:p>
+      <w:pPr>
+        <w:keepNext w:val="0"/>
+        <w:keepLines w:val="0"/>
+        <w:pageBreakBefore w:val="0"/>
+        <w:widowControl w:val="1"/>
+        <w:pBdr>
+          <w:top w:space="0" w:sz="0" w:val="nil"/>
+          <w:left w:space="0" w:sz="0" w:val="nil"/>
+          <w:bottom w:space="0" w:sz="0" w:val="nil"/>
+          <w:right w:space="0" w:sz="0" w:val="nil"/>
+          <w:between w:space="0" w:sz="0" w:val="nil"/>
+        </w:pBdr>
+        <w:shd w:fill="auto" w:val="clear"/>
+        <w:spacing w:after="120" w:before="0" w:line="259" w:lineRule="auto"/>
+        <w:ind w:left="450" w:right="0" w:firstLine="0"/>
+        <w:jc w:val="left"/>
+        <w:rPr>
+          <w:rFonts w:ascii="Times New Roman" w:cs="Times New Roman" w:eastAsia="Times New Roman" w:hAnsi="Times New Roman"/>
+          <w:i w:val="1"/>
+          <w:sz w:val="24"/>
+          <w:szCs w:val="24"/>
+        </w:rPr>
+      </w:pPr>
+      <w:r>
+        <w:rPr>
+          <w:rtl w:val="0"/>
+        </w:rPr>
+      </w:r>
+    </w:p>
+    <w:p>
+      <w:pPr>
+        <w:numPr>
+          <w:ilvl w:val="0"/>
+          <w:numId w:val="1"/>
+        </w:numPr>
+        <w:ind w:left="720" w:hanging="360"/>
+        <w:rPr>
+          <w:rFonts w:ascii="Times New Roman" w:cs="Times New Roman" w:eastAsia="Times New Roman" w:hAnsi="Times New Roman"/>
+          <w:b w:val="1"/>
+          <w:sz w:val="24"/>
+          <w:szCs w:val="24"/>
+        </w:rPr>
+      </w:pPr>
+      <w:r>
+        <w:rPr>
+          <w:rFonts w:ascii="Times New Roman" w:cs="Times New Roman" w:eastAsia="Times New Roman" w:hAnsi="Times New Roman"/>
+          <w:b w:val="1"/>
+          <w:sz w:val="24"/>
+          <w:szCs w:val="24"/>
+          <w:rtl w:val="0"/>
+        </w:rPr>
+        <w:t xml:space="preserve">Works Summary</w:t>
+      </w:r>
+    </w:p>
+    <w:tbl>
+      <w:tblPr>
+        <w:tblStyle w:val="Table2"/>
+        <w:tblW w:w="9915.0" w:type="dxa"/>
+        <w:jc w:val="left"/>
+        <w:tblInd w:w="535.0" w:type="dxa"/>
+        <w:tblBorders>
+          <w:top w:color="000000" w:space="0" w:sz="4" w:val="single"/>
+          <w:left w:color="000000" w:space="0" w:sz="4" w:val="single"/>
+          <w:bottom w:color="000000" w:space="0" w:sz="4" w:val="single"/>
+          <w:right w:color="000000" w:space="0" w:sz="4" w:val="single"/>
+          <w:insideH w:color="000000" w:space="0" w:sz="4" w:val="single"/>
+          <w:insideV w:color="000000" w:space="0" w:sz="4" w:val="single"/>
+        </w:tblBorders>
+        <w:tblLayout w:type="fixed"/>
+        <w:tblLook w:val="0400"/>
+      </w:tblPr>
+      <w:tblGrid>
+        <w:gridCol w:w="1365"/>
+        <w:gridCol w:w="2055"/>
+        <w:gridCol w:w="2400"/>
+        <w:gridCol w:w="2145"/>
+        <w:gridCol w:w="1950"/>
+        <w:tblGridChange w:id="0">
+          <w:tblGrid>
+            <w:gridCol w:w="1365"/>
+            <w:gridCol w:w="2055"/>
+            <w:gridCol w:w="2400"/>
+            <w:gridCol w:w="2145"/>
+            <w:gridCol w:w="1950"/>
+          </w:tblGrid>
+        </w:tblGridChange>
+      </w:tblGrid>
+      <w:tr>
+        <w:trPr>
+          <w:cantSplit w:val="0"/>
+          <w:tblHeader w:val="0"/>
+        </w:trPr>
+        <w:tc>
+          <w:tcPr/>
+          <w:p>
+            <w:pPr>
+              <w:rPr>
+                <w:rFonts w:ascii="Times New Roman" w:cs="Times New Roman" w:eastAsia="Times New Roman" w:hAnsi="Times New Roman"/>
+                <w:b w:val="1"/>
+                <w:sz w:val="24"/>
+                <w:szCs w:val="24"/>
+              </w:rPr>
+            </w:pPr>
+            <w:r>
+              <w:rPr>
+                <w:rFonts w:ascii="Times New Roman" w:cs="Times New Roman" w:eastAsia="Times New Roman" w:hAnsi="Times New Roman"/>
+                <w:b w:val="1"/>
+                <w:sz w:val="24"/>
+                <w:szCs w:val="24"/>
+                <w:rtl w:val="0"/>
+              </w:rPr>
+              <w:t xml:space="preserve">Package </w:t>
+            </w:r>
+          </w:p>
+        </w:tc>
+        <w:tc>
+          <w:tcPr/>
+          <w:p>
+            <w:pPr>
+              <w:rPr>
+                <w:rFonts w:ascii="Times New Roman" w:cs="Times New Roman" w:eastAsia="Times New Roman" w:hAnsi="Times New Roman"/>
+                <w:b w:val="1"/>
+                <w:sz w:val="24"/>
+                <w:szCs w:val="24"/>
+              </w:rPr>
+            </w:pPr>
+            <w:r>
+              <w:rPr>
+                <w:rFonts w:ascii="Times New Roman" w:cs="Times New Roman" w:eastAsia="Times New Roman" w:hAnsi="Times New Roman"/>
+                <w:b w:val="1"/>
+                <w:sz w:val="24"/>
+                <w:szCs w:val="24"/>
+                <w:rtl w:val="0"/>
+              </w:rPr>
+              <w:t xml:space="preserve">Works Category </w:t>
+            </w:r>
+          </w:p>
+        </w:tc>
+        <w:tc>
+          <w:tcPr/>
+          <w:p>
+            <w:pPr>
+              <w:spacing w:after="0" w:lineRule="auto"/>
+              <w:rPr>
+                <w:rFonts w:ascii="Times New Roman" w:cs="Times New Roman" w:eastAsia="Times New Roman" w:hAnsi="Times New Roman"/>
+                <w:b w:val="1"/>
+                <w:sz w:val="24"/>
+                <w:szCs w:val="24"/>
+              </w:rPr>
+            </w:pPr>
+            <w:r>
+              <w:rPr>
+                <w:rFonts w:ascii="Times New Roman" w:cs="Times New Roman" w:eastAsia="Times New Roman" w:hAnsi="Times New Roman"/>
+                <w:b w:val="1"/>
+                <w:sz w:val="24"/>
+                <w:szCs w:val="24"/>
+                <w:rtl w:val="0"/>
+              </w:rPr>
+              <w:t xml:space="preserve">Contract Description </w:t>
+            </w:r>
+          </w:p>
+        </w:tc>
+        <w:tc>
+          <w:tcPr/>
+          <w:p>
+            <w:pPr>
+              <w:rPr>
+                <w:rFonts w:ascii="Times New Roman" w:cs="Times New Roman" w:eastAsia="Times New Roman" w:hAnsi="Times New Roman"/>
+                <w:b w:val="1"/>
+                <w:sz w:val="24"/>
+                <w:szCs w:val="24"/>
+              </w:rPr>
+            </w:pPr>
+            <w:r>
+              <w:rPr>
+                <w:rFonts w:ascii="Times New Roman" w:cs="Times New Roman" w:eastAsia="Times New Roman" w:hAnsi="Times New Roman"/>
+                <w:b w:val="1"/>
+                <w:sz w:val="24"/>
+                <w:szCs w:val="24"/>
+                <w:rtl w:val="0"/>
+              </w:rPr>
+              <w:t xml:space="preserve">Contractor Name</w:t>
+            </w:r>
+          </w:p>
+        </w:tc>
+        <w:tc>
+          <w:tcPr/>
+          <w:p>
+            <w:pPr>
+              <w:spacing w:after="0" w:lineRule="auto"/>
+              <w:rPr>
+                <w:rFonts w:ascii="Times New Roman" w:cs="Times New Roman" w:eastAsia="Times New Roman" w:hAnsi="Times New Roman"/>
+                <w:b w:val="1"/>
+                <w:i w:val="1"/>
+                <w:sz w:val="24"/>
+                <w:szCs w:val="24"/>
+              </w:rPr>
+            </w:pPr>
+            <w:r>
+              <w:rPr>
+                <w:rFonts w:ascii="Times New Roman" w:cs="Times New Roman" w:eastAsia="Times New Roman" w:hAnsi="Times New Roman"/>
+                <w:b w:val="1"/>
+                <w:sz w:val="24"/>
+                <w:szCs w:val="24"/>
+                <w:rtl w:val="0"/>
+              </w:rPr>
+              <w:t xml:space="preserve">Estimated Cost</w:t>
+            </w:r>
+            <w:r>
+              <w:rPr>
+                <w:rtl w:val="0"/>
+              </w:rPr>
+            </w:r>
+          </w:p>
+        </w:tc>
+      </w:tr>
+      <w:tr>
+        <w:trPr>
+          <w:cantSplit w:val="0"/>
+          <w:tblHeader w:val="0"/>
+        </w:trPr>
+        <w:tc>
+          <w:tcPr/>
+          <w:p>
+            <w:pPr>
+              <w:rPr>
+                <w:rFonts w:ascii="Times New Roman" w:cs="Times New Roman" w:eastAsia="Times New Roman" w:hAnsi="Times New Roman"/>
+                <w:sz w:val="24"/>
+                <w:szCs w:val="24"/>
+              </w:rPr>
+            </w:pPr>
+            <w:r>
+              <w:rPr>
+                <w:rFonts w:ascii="Times New Roman" w:cs="Times New Roman" w:eastAsia="Times New Roman" w:hAnsi="Times New Roman"/>
+                <w:sz w:val="24"/>
+                <w:szCs w:val="24"/>
+                <w:rtl w:val="0"/>
+              </w:rPr>
+              <w:t xml:space="preserve">${package}</w:t>
+            </w:r>
+            <w:r>
+              <w:rPr>
+                <w:rtl w:val="0"/>
+              </w:rPr>
+            </w:r>
+          </w:p>
+        </w:tc>
+        <w:tc>
+          <w:tcPr/>
+          <w:p>
+            <w:pPr>
+              <w:rPr>
+                <w:rFonts w:ascii="Times New Roman" w:cs="Times New Roman" w:eastAsia="Times New Roman" w:hAnsi="Times New Roman"/>
+                <w:sz w:val="24"/>
+                <w:szCs w:val="24"/>
+              </w:rPr>
+            </w:pPr>
+            <w:r>
+              <w:rPr>
+                <w:rFonts w:ascii="Times New Roman" w:cs="Times New Roman" w:eastAsia="Times New Roman" w:hAnsi="Times New Roman"/>
+                <w:sz w:val="24"/>
+                <w:szCs w:val="24"/>
+                <w:rtl w:val="0"/>
+              </w:rPr>
+              <w:t xml:space="preserve">${type}</w:t>
+            </w:r>
+          </w:p>
+        </w:tc>
+        <w:tc>
+          <w:tcPr/>
+          <w:p>
+            <w:pPr>
+              <w:rPr>
+                <w:rFonts w:ascii="Times New Roman" w:cs="Times New Roman" w:eastAsia="Times New Roman" w:hAnsi="Times New Roman"/>
+                <w:sz w:val="24"/>
+                <w:szCs w:val="24"/>
+              </w:rPr>
+            </w:pPr>
+            <w:r>
+              <w:rPr>
+                <w:rFonts w:ascii="Times New Roman" w:cs="Times New Roman" w:eastAsia="Times New Roman" w:hAnsi="Times New Roman"/>
+                <w:sz w:val="24"/>
+                <w:szCs w:val="24"/>
+                <w:rtl w:val="0"/>
+              </w:rPr>
+              <w:t xml:space="preserve">${contract}</w:t>
+            </w:r>
+          </w:p>
+        </w:tc>
+        <w:tc>
+          <w:tcPr/>
+          <w:p>
+            <w:pPr>
+              <w:rPr>
+                <w:rFonts w:ascii="Times New Roman" w:cs="Times New Roman" w:eastAsia="Times New Roman" w:hAnsi="Times New Roman"/>
+                <w:sz w:val="24"/>
+                <w:szCs w:val="24"/>
+              </w:rPr>
+            </w:pPr>
+            <w:r>
+              <w:rPr>
+                <w:rFonts w:ascii="Times New Roman" w:cs="Times New Roman" w:eastAsia="Times New Roman" w:hAnsi="Times New Roman"/>
+                <w:sz w:val="24"/>
+                <w:szCs w:val="24"/>
+                <w:rtl w:val="0"/>
+              </w:rPr>
+              <w:t xml:space="preserve">${contractor}</w:t>
+            </w:r>
+          </w:p>
+        </w:tc>
+        <w:tc>
+          <w:tcPr/>
+          <w:p>
+            <w:pPr>
+              <w:rPr>
+                <w:rFonts w:ascii="Times New Roman" w:cs="Times New Roman" w:eastAsia="Times New Roman" w:hAnsi="Times New Roman"/>
+                <w:sz w:val="24"/>
+                <w:szCs w:val="24"/>
+              </w:rPr>
+            </w:pPr>
+            <w:r>
+              <w:rPr>
+                <w:rFonts w:ascii="Times New Roman" w:cs="Times New Roman" w:eastAsia="Times New Roman" w:hAnsi="Times New Roman"/>
+                <w:sz w:val="24"/>
+                <w:szCs w:val="24"/>
+                <w:rtl w:val="0"/>
+              </w:rPr>
+              <w:t xml:space="preserve">${contractCost}</w:t>
+            </w:r>
+          </w:p>
+        </w:tc>
+      </w:tr>
+    </w:tbl>
+    <w:p>
+      <w:pPr>
+        <w:spacing w:after="0" w:lineRule="auto"/>
+        <w:ind w:left="1080" w:firstLine="0"/>
+        <w:rPr>
+          <w:rFonts w:ascii="Times New Roman" w:cs="Times New Roman" w:eastAsia="Times New Roman" w:hAnsi="Times New Roman"/>
+          <w:i w:val="1"/>
+          <w:sz w:val="24"/>
+          <w:szCs w:val="24"/>
+        </w:rPr>
+      </w:pPr>
       <w:r>
         <w:rPr>
           <w:rtl w:val="0"/>
@@ -1041,12 +1388,12 @@
 <w:numbering xmlns:mc="http://schemas.openxmlformats.org/markup-compatibility/2006" xmlns:o="urn:schemas-microsoft-com:office:office" xmlns:r="http://schemas.openxmlformats.org/officeDocument/2006/relationships" xmlns:m="http://schemas.openxmlformats.org/officeDocument/2006/math" xmlns:v="urn:schemas-microsoft-com:vml" xmlns:wp="http://schemas.openxmlformats.org/drawingml/2006/wordprocessingDrawing" xmlns:w10="urn:schemas-microsoft-com:office:word" xmlns:w="http://schemas.openxmlformats.org/wordprocessingml/2006/main" xmlns:wne="http://schemas.microsoft.com/office/word/2006/wordml" xmlns:sl="http://schemas.openxmlformats.org/schemaLibrary/2006/main" xmlns:a="http://schemas.openxmlformats.org/drawingml/2006/main" xmlns:pic="http://schemas.openxmlformats.org/drawingml/2006/picture" xmlns:c="http://schemas.openxmlformats.org/drawingml/2006/chart" xmlns:lc="http://schemas.openxmlformats.org/drawingml/2006/lockedCanvas" xmlns:dgm="http://schemas.openxmlformats.org/drawingml/2006/diagram" xmlns:wps="http://schemas.microsoft.com/office/word/2010/wordprocessingShape" xmlns:wpg="http://schemas.microsoft.com/office/word/2010/wordprocessingGroup" xmlns:w14="http://schemas.microsoft.com/office/word/2010/wordml" xmlns:w15="http://schemas.microsoft.com/office/word/2012/wordml">
   <w:abstractNum w:abstractNumId="1">
     <w:lvl w:ilvl="0">
-      <w:start w:val="1"/>
+      <w:start w:val="2"/>
       <w:numFmt w:val="upperLetter"/>
       <w:lvlText w:val="%1."/>
       <w:lvlJc w:val="left"/>
       <w:pPr>
-        <w:ind w:left="810" w:hanging="360"/>
+        <w:ind w:left="720" w:hanging="360"/>
       </w:pPr>
       <w:rPr/>
     </w:lvl>
@@ -1056,7 +1403,7 @@
       <w:lvlText w:val="%2."/>
       <w:lvlJc w:val="left"/>
       <w:pPr>
-        <w:ind w:left="1530" w:hanging="360"/>
+        <w:ind w:left="1440" w:hanging="360"/>
       </w:pPr>
       <w:rPr/>
     </w:lvl>
@@ -1066,7 +1413,7 @@
       <w:lvlText w:val="%3."/>
       <w:lvlJc w:val="right"/>
       <w:pPr>
-        <w:ind w:left="2250" w:hanging="180"/>
+        <w:ind w:left="2160" w:hanging="180"/>
       </w:pPr>
       <w:rPr/>
     </w:lvl>
@@ -1076,7 +1423,7 @@
       <w:lvlText w:val="%4."/>
       <w:lvlJc w:val="left"/>
       <w:pPr>
-        <w:ind w:left="2970" w:hanging="360"/>
+        <w:ind w:left="2880" w:hanging="360"/>
       </w:pPr>
       <w:rPr/>
     </w:lvl>
@@ -1086,7 +1433,7 @@
       <w:lvlText w:val="%5."/>
       <w:lvlJc w:val="left"/>
       <w:pPr>
-        <w:ind w:left="3690" w:hanging="360"/>
+        <w:ind w:left="3600" w:hanging="360"/>
       </w:pPr>
       <w:rPr/>
     </w:lvl>
@@ -1096,7 +1443,7 @@
       <w:lvlText w:val="%6."/>
       <w:lvlJc w:val="right"/>
       <w:pPr>
-        <w:ind w:left="4410" w:hanging="180"/>
+        <w:ind w:left="4320" w:hanging="180"/>
       </w:pPr>
       <w:rPr/>
     </w:lvl>
@@ -1106,7 +1453,7 @@
       <w:lvlText w:val="%7."/>
       <w:lvlJc w:val="left"/>
       <w:pPr>
-        <w:ind w:left="5130" w:hanging="360"/>
+        <w:ind w:left="5040" w:hanging="360"/>
       </w:pPr>
       <w:rPr/>
     </w:lvl>
@@ -1116,7 +1463,7 @@
       <w:lvlText w:val="%8."/>
       <w:lvlJc w:val="left"/>
       <w:pPr>
-        <w:ind w:left="5850" w:hanging="360"/>
+        <w:ind w:left="5760" w:hanging="360"/>
       </w:pPr>
       <w:rPr/>
     </w:lvl>
@@ -1126,12 +1473,104 @@
       <w:lvlText w:val="%9."/>
       <w:lvlJc w:val="right"/>
       <w:pPr>
-        <w:ind w:left="6570" w:hanging="180"/>
+        <w:ind w:left="6480" w:hanging="180"/>
       </w:pPr>
       <w:rPr/>
     </w:lvl>
   </w:abstractNum>
   <w:abstractNum w:abstractNumId="2">
+    <w:lvl w:ilvl="0">
+      <w:start w:val="1"/>
+      <w:numFmt w:val="upperLetter"/>
+      <w:lvlText w:val="%1."/>
+      <w:lvlJc w:val="left"/>
+      <w:pPr>
+        <w:ind w:left="810" w:hanging="360"/>
+      </w:pPr>
+      <w:rPr/>
+    </w:lvl>
+    <w:lvl w:ilvl="1">
+      <w:start w:val="1"/>
+      <w:numFmt w:val="lowerLetter"/>
+      <w:lvlText w:val="%2."/>
+      <w:lvlJc w:val="left"/>
+      <w:pPr>
+        <w:ind w:left="1530" w:hanging="360"/>
+      </w:pPr>
+      <w:rPr/>
+    </w:lvl>
+    <w:lvl w:ilvl="2">
+      <w:start w:val="1"/>
+      <w:numFmt w:val="lowerRoman"/>
+      <w:lvlText w:val="%3."/>
+      <w:lvlJc w:val="right"/>
+      <w:pPr>
+        <w:ind w:left="2250" w:hanging="180"/>
+      </w:pPr>
+      <w:rPr/>
+    </w:lvl>
+    <w:lvl w:ilvl="3">
+      <w:start w:val="1"/>
+      <w:numFmt w:val="decimal"/>
+      <w:lvlText w:val="%4."/>
+      <w:lvlJc w:val="left"/>
+      <w:pPr>
+        <w:ind w:left="2970" w:hanging="360"/>
+      </w:pPr>
+      <w:rPr/>
+    </w:lvl>
+    <w:lvl w:ilvl="4">
+      <w:start w:val="1"/>
+      <w:numFmt w:val="lowerLetter"/>
+      <w:lvlText w:val="%5."/>
+      <w:lvlJc w:val="left"/>
+      <w:pPr>
+        <w:ind w:left="3690" w:hanging="360"/>
+      </w:pPr>
+      <w:rPr/>
+    </w:lvl>
+    <w:lvl w:ilvl="5">
+      <w:start w:val="1"/>
+      <w:numFmt w:val="lowerRoman"/>
+      <w:lvlText w:val="%6."/>
+      <w:lvlJc w:val="right"/>
+      <w:pPr>
+        <w:ind w:left="4410" w:hanging="180"/>
+      </w:pPr>
+      <w:rPr/>
+    </w:lvl>
+    <w:lvl w:ilvl="6">
+      <w:start w:val="1"/>
+      <w:numFmt w:val="decimal"/>
+      <w:lvlText w:val="%7."/>
+      <w:lvlJc w:val="left"/>
+      <w:pPr>
+        <w:ind w:left="5130" w:hanging="360"/>
+      </w:pPr>
+      <w:rPr/>
+    </w:lvl>
+    <w:lvl w:ilvl="7">
+      <w:start w:val="1"/>
+      <w:numFmt w:val="lowerLetter"/>
+      <w:lvlText w:val="%8."/>
+      <w:lvlJc w:val="left"/>
+      <w:pPr>
+        <w:ind w:left="5850" w:hanging="360"/>
+      </w:pPr>
+      <w:rPr/>
+    </w:lvl>
+    <w:lvl w:ilvl="8">
+      <w:start w:val="1"/>
+      <w:numFmt w:val="lowerRoman"/>
+      <w:lvlText w:val="%9."/>
+      <w:lvlJc w:val="right"/>
+      <w:pPr>
+        <w:ind w:left="6570" w:hanging="180"/>
+      </w:pPr>
+      <w:rPr/>
+    </w:lvl>
+  </w:abstractNum>
+  <w:abstractNum w:abstractNumId="3">
     <w:lvl w:ilvl="0">
       <w:start w:val="1"/>
       <w:numFmt w:val="upperRoman"/>
@@ -1228,6 +1667,9 @@
   </w:num>
   <w:num w:numId="2">
     <w:abstractNumId w:val="2"/>
+  </w:num>
+  <w:num w:numId="3">
+    <w:abstractNumId w:val="3"/>
   </w:num>
 </w:numbering>
 </file>
@@ -2177,6 +2619,22 @@
     </w:rPr>
   </w:style>
   <w:style w:type="table" w:styleId="Table1">
+    <w:basedOn w:val="TableNormal"/>
+    <w:pPr>
+      <w:spacing w:after="0" w:line="240" w:lineRule="auto"/>
+    </w:pPr>
+    <w:tblPr>
+      <w:tblStyleRowBandSize w:val="1"/>
+      <w:tblStyleColBandSize w:val="1"/>
+      <w:tblCellMar>
+        <w:top w:w="0.0" w:type="dxa"/>
+        <w:left w:w="108.0" w:type="dxa"/>
+        <w:bottom w:w="0.0" w:type="dxa"/>
+        <w:right w:w="108.0" w:type="dxa"/>
+      </w:tblCellMar>
+    </w:tblPr>
+  </w:style>
+  <w:style w:type="table" w:styleId="Table2">
     <w:basedOn w:val="TableNormal"/>
     <w:pPr>
       <w:spacing w:after="0" w:line="240" w:lineRule="auto"/>
@@ -2458,7 +2916,7 @@
 
 <file path=customXML/item1.xml><?xml version="1.0" encoding="utf-8"?>
 <go:gDocsCustomXmlDataStorage xmlns:go="http://customooxmlschemas.google.com/" xmlns:r="http://schemas.openxmlformats.org/officeDocument/2006/relationships">
-  <go:docsCustomData xmlns:go="http://customooxmlschemas.google.com/" roundtripDataSignature="AMtx7miGooe3q4xq1sz8GRlvbTqVm/F14Q==">AMUW2mV8u4wH07Y9lyLK7FcmGoJNnMRvRc1Pud16+phF9elMp5IzrnDCFCa1RAGOeXEHi6bSTr3OdUz99UljhzKwnZfCV+juls7bQXhAy7mc/uj2OXNQ9Ug=</go:docsCustomData>
+  <go:docsCustomData xmlns:go="http://customooxmlschemas.google.com/" roundtripDataSignature="AMtx7miGooe3q4xq1sz8GRlvbTqVm/F14Q==">AMUW2mUUL6T2CQyxb5Jpq5Mb7JW3K8tjNLVWeGG0dedGDjGn3AMmNi/nckO+zS35ItveRBppVg/zD/N9+9+IOKjYPrXGuHvRJvuXb34QctO+CZ0ufDltEEE=</go:docsCustomData>
 </go:gDocsCustomXmlDataStorage>
 </file>
 

</xml_diff>

<commit_message>
feat(generating report): generate works summary section
</commit_message>
<xml_diff>
--- a/resources/csc_monthly_monitoring_reports_template.docx
+++ b/resources/csc_monthly_monitoring_reports_template.docx
@@ -20,7 +20,7 @@
           <w:szCs w:val="28"/>
           <w:rtl w:val="0"/>
         </w:rPr>
-        <w:t xml:space="preserve">Construction Supervision Consultant Monthly Progress Report Template</w:t>
+        <w:t xml:space="preserve">${reportTitle}</w:t>
       </w:r>
       <w:r>
         <w:rPr>
@@ -1045,7 +1045,7 @@
     <w:tbl>
       <w:tblPr>
         <w:tblStyle w:val="Table2"/>
-        <w:tblW w:w="9915.0" w:type="dxa"/>
+        <w:tblW w:w="7860.0" w:type="dxa"/>
         <w:jc w:val="left"/>
         <w:tblInd w:w="535.0" w:type="dxa"/>
         <w:tblBorders>
@@ -1061,14 +1061,12 @@
       </w:tblPr>
       <w:tblGrid>
         <w:gridCol w:w="1365"/>
-        <w:gridCol w:w="2055"/>
         <w:gridCol w:w="2400"/>
         <w:gridCol w:w="2145"/>
         <w:gridCol w:w="1950"/>
         <w:tblGridChange w:id="0">
           <w:tblGrid>
             <w:gridCol w:w="1365"/>
-            <w:gridCol w:w="2055"/>
             <w:gridCol w:w="2400"/>
             <w:gridCol w:w="2145"/>
             <w:gridCol w:w="1950"/>
@@ -1107,29 +1105,6 @@
           <w:tcPr/>
           <w:p>
             <w:pPr>
-              <w:rPr>
-                <w:rFonts w:ascii="Times New Roman" w:cs="Times New Roman" w:eastAsia="Times New Roman" w:hAnsi="Times New Roman"/>
-                <w:b w:val="1"/>
-                <w:sz w:val="24"/>
-                <w:szCs w:val="24"/>
-              </w:rPr>
-            </w:pPr>
-            <w:r>
-              <w:rPr>
-                <w:rFonts w:ascii="Times New Roman" w:cs="Times New Roman" w:eastAsia="Times New Roman" w:hAnsi="Times New Roman"/>
-                <w:b w:val="1"/>
-                <w:sz w:val="24"/>
-                <w:szCs w:val="24"/>
-                <w:rtl w:val="0"/>
-              </w:rPr>
-              <w:t xml:space="preserve">Works Category </w:t>
-            </w:r>
-          </w:p>
-        </w:tc>
-        <w:tc>
-          <w:tcPr/>
-          <w:p>
-            <w:pPr>
               <w:spacing w:after="0" w:lineRule="auto"/>
               <w:rPr>
                 <w:rFonts w:ascii="Times New Roman" w:cs="Times New Roman" w:eastAsia="Times New Roman" w:hAnsi="Times New Roman"/>
@@ -1232,27 +1207,6 @@
               <w:rPr>
                 <w:rtl w:val="0"/>
               </w:rPr>
-            </w:r>
-          </w:p>
-        </w:tc>
-        <w:tc>
-          <w:tcPr/>
-          <w:p>
-            <w:pPr>
-              <w:rPr>
-                <w:rFonts w:ascii="Times New Roman" w:cs="Times New Roman" w:eastAsia="Times New Roman" w:hAnsi="Times New Roman"/>
-                <w:sz w:val="24"/>
-                <w:szCs w:val="24"/>
-              </w:rPr>
-            </w:pPr>
-            <w:r>
-              <w:rPr>
-                <w:rFonts w:ascii="Times New Roman" w:cs="Times New Roman" w:eastAsia="Times New Roman" w:hAnsi="Times New Roman"/>
-                <w:sz w:val="24"/>
-                <w:szCs w:val="24"/>
-                <w:rtl w:val="0"/>
-              </w:rPr>
-              <w:t xml:space="preserve">${type}</w:t>
             </w:r>
           </w:p>
         </w:tc>
@@ -2916,7 +2870,7 @@
 
 <file path=customXML/item1.xml><?xml version="1.0" encoding="utf-8"?>
 <go:gDocsCustomXmlDataStorage xmlns:go="http://customooxmlschemas.google.com/" xmlns:r="http://schemas.openxmlformats.org/officeDocument/2006/relationships">
-  <go:docsCustomData xmlns:go="http://customooxmlschemas.google.com/" roundtripDataSignature="AMtx7miGooe3q4xq1sz8GRlvbTqVm/F14Q==">AMUW2mUUL6T2CQyxb5Jpq5Mb7JW3K8tjNLVWeGG0dedGDjGn3AMmNi/nckO+zS35ItveRBppVg/zD/N9+9+IOKjYPrXGuHvRJvuXb34QctO+CZ0ufDltEEE=</go:docsCustomData>
+  <go:docsCustomData xmlns:go="http://customooxmlschemas.google.com/" roundtripDataSignature="AMtx7miGooe3q4xq1sz8GRlvbTqVm/F14Q==">AMUW2mV7HdPc+ZjdVKWJPWV4OKKSzyJT9s8z5bk+JG2zimEg/dQhYaO3Jypi8b/X+2xOTkMWzCD+YS5JDWA4v2RerDCIAV+q535tQvSjKpjGDt2FRySzv48=</go:docsCustomData>
 </go:gDocsCustomXmlDataStorage>
 </file>
 

</xml_diff>

<commit_message>
feat(generating report): generate construction progress summary section
</commit_message>
<xml_diff>
--- a/resources/csc_monthly_monitoring_reports_template.docx
+++ b/resources/csc_monthly_monitoring_reports_template.docx
@@ -51,7 +51,7 @@
         <w:widowControl w:val="1"/>
         <w:numPr>
           <w:ilvl w:val="0"/>
-          <w:numId w:val="3"/>
+          <w:numId w:val="4"/>
         </w:numPr>
         <w:pBdr>
           <w:top w:space="0" w:sz="0" w:val="nil"/>
@@ -677,7 +677,7 @@
         <w:widowControl w:val="1"/>
         <w:numPr>
           <w:ilvl w:val="0"/>
-          <w:numId w:val="3"/>
+          <w:numId w:val="4"/>
         </w:numPr>
         <w:pBdr>
           <w:top w:space="0" w:sz="0" w:val="nil"/>
@@ -1277,50 +1277,682 @@
     </w:tbl>
     <w:p>
       <w:pPr>
-        <w:spacing w:after="0" w:lineRule="auto"/>
-        <w:ind w:left="1080" w:firstLine="0"/>
+        <w:ind w:left="0" w:firstLine="0"/>
+        <w:rPr>
+          <w:rFonts w:ascii="Times New Roman" w:cs="Times New Roman" w:eastAsia="Times New Roman" w:hAnsi="Times New Roman"/>
+          <w:b w:val="1"/>
+          <w:sz w:val="24"/>
+          <w:szCs w:val="24"/>
+        </w:rPr>
+      </w:pPr>
+      <w:r>
+        <w:rPr>
+          <w:rtl w:val="0"/>
+        </w:rPr>
+      </w:r>
+    </w:p>
+    <w:p>
+      <w:pPr>
+        <w:ind w:left="0" w:firstLine="0"/>
+        <w:rPr>
+          <w:rFonts w:ascii="Times New Roman" w:cs="Times New Roman" w:eastAsia="Times New Roman" w:hAnsi="Times New Roman"/>
+          <w:b w:val="1"/>
+          <w:sz w:val="24"/>
+          <w:szCs w:val="24"/>
+        </w:rPr>
+      </w:pPr>
+      <w:r>
+        <w:rPr>
+          <w:rtl w:val="0"/>
+        </w:rPr>
+      </w:r>
+    </w:p>
+    <w:p>
+      <w:pPr>
+        <w:numPr>
+          <w:ilvl w:val="0"/>
+          <w:numId w:val="3"/>
+        </w:numPr>
+        <w:ind w:left="810" w:hanging="360"/>
+        <w:rPr>
+          <w:rFonts w:ascii="Times New Roman" w:cs="Times New Roman" w:eastAsia="Times New Roman" w:hAnsi="Times New Roman"/>
+          <w:b w:val="1"/>
+          <w:sz w:val="24"/>
+          <w:szCs w:val="24"/>
+          <w:u w:val="none"/>
+        </w:rPr>
+      </w:pPr>
+      <w:r>
+        <w:rPr>
+          <w:rFonts w:ascii="Times New Roman" w:cs="Times New Roman" w:eastAsia="Times New Roman" w:hAnsi="Times New Roman"/>
+          <w:b w:val="1"/>
+          <w:sz w:val="24"/>
+          <w:szCs w:val="24"/>
+          <w:rtl w:val="0"/>
+        </w:rPr>
+        <w:t xml:space="preserve">Construction Progress Summary</w:t>
+      </w:r>
+    </w:p>
+    <w:tbl>
+      <w:tblPr>
+        <w:tblStyle w:val="Table3"/>
+        <w:tblW w:w="10470.0" w:type="dxa"/>
+        <w:jc w:val="left"/>
+        <w:tblInd w:w="0.0" w:type="dxa"/>
+        <w:tblBorders>
+          <w:top w:color="000000" w:space="0" w:sz="4" w:val="single"/>
+          <w:left w:color="000000" w:space="0" w:sz="4" w:val="single"/>
+          <w:bottom w:color="000000" w:space="0" w:sz="4" w:val="single"/>
+          <w:right w:color="000000" w:space="0" w:sz="4" w:val="single"/>
+          <w:insideH w:color="000000" w:space="0" w:sz="4" w:val="single"/>
+          <w:insideV w:color="000000" w:space="0" w:sz="4" w:val="single"/>
+        </w:tblBorders>
+        <w:tblLayout w:type="fixed"/>
+        <w:tblLook w:val="0400"/>
+      </w:tblPr>
+      <w:tblGrid>
+        <w:gridCol w:w="1515"/>
+        <w:gridCol w:w="1560"/>
+        <w:gridCol w:w="1575"/>
+        <w:gridCol w:w="1260"/>
+        <w:gridCol w:w="870"/>
+        <w:gridCol w:w="900"/>
+        <w:gridCol w:w="945"/>
+        <w:gridCol w:w="885"/>
+        <w:gridCol w:w="960"/>
+        <w:tblGridChange w:id="0">
+          <w:tblGrid>
+            <w:gridCol w:w="1515"/>
+            <w:gridCol w:w="1560"/>
+            <w:gridCol w:w="1575"/>
+            <w:gridCol w:w="1260"/>
+            <w:gridCol w:w="870"/>
+            <w:gridCol w:w="900"/>
+            <w:gridCol w:w="945"/>
+            <w:gridCol w:w="885"/>
+            <w:gridCol w:w="960"/>
+          </w:tblGrid>
+        </w:tblGridChange>
+      </w:tblGrid>
+      <w:tr>
+        <w:trPr>
+          <w:cantSplit w:val="0"/>
+          <w:tblHeader w:val="0"/>
+        </w:trPr>
+        <w:tc>
+          <w:tcPr/>
+          <w:p>
+            <w:pPr>
+              <w:spacing w:after="0" w:line="240" w:lineRule="auto"/>
+              <w:rPr>
+                <w:rFonts w:ascii="Times New Roman" w:cs="Times New Roman" w:eastAsia="Times New Roman" w:hAnsi="Times New Roman"/>
+                <w:sz w:val="18"/>
+                <w:szCs w:val="18"/>
+              </w:rPr>
+            </w:pPr>
+            <w:r>
+              <w:rPr>
+                <w:rFonts w:ascii="Times New Roman" w:cs="Times New Roman" w:eastAsia="Times New Roman" w:hAnsi="Times New Roman"/>
+                <w:b w:val="1"/>
+                <w:sz w:val="18"/>
+                <w:szCs w:val="18"/>
+                <w:rtl w:val="0"/>
+              </w:rPr>
+              <w:t xml:space="preserve">Package</w:t>
+            </w:r>
+            <w:r>
+              <w:rPr>
+                <w:rFonts w:ascii="Times New Roman" w:cs="Times New Roman" w:eastAsia="Times New Roman" w:hAnsi="Times New Roman"/>
+                <w:sz w:val="18"/>
+                <w:szCs w:val="18"/>
+                <w:rtl w:val="0"/>
+              </w:rPr>
+              <w:t xml:space="preserve"> </w:t>
+            </w:r>
+          </w:p>
+        </w:tc>
+        <w:tc>
+          <w:tcPr/>
+          <w:p>
+            <w:pPr>
+              <w:spacing w:after="0" w:line="240" w:lineRule="auto"/>
+              <w:rPr>
+                <w:rFonts w:ascii="Times New Roman" w:cs="Times New Roman" w:eastAsia="Times New Roman" w:hAnsi="Times New Roman"/>
+                <w:b w:val="1"/>
+                <w:sz w:val="18"/>
+                <w:szCs w:val="18"/>
+              </w:rPr>
+            </w:pPr>
+            <w:r>
+              <w:rPr>
+                <w:rFonts w:ascii="Times New Roman" w:cs="Times New Roman" w:eastAsia="Times New Roman" w:hAnsi="Times New Roman"/>
+                <w:b w:val="1"/>
+                <w:sz w:val="18"/>
+                <w:szCs w:val="18"/>
+                <w:rtl w:val="0"/>
+              </w:rPr>
+              <w:t xml:space="preserve">contractor</w:t>
+            </w:r>
+          </w:p>
+        </w:tc>
+        <w:tc>
+          <w:tcPr/>
+          <w:p>
+            <w:pPr>
+              <w:spacing w:after="0" w:line="240" w:lineRule="auto"/>
+              <w:rPr>
+                <w:rFonts w:ascii="Times New Roman" w:cs="Times New Roman" w:eastAsia="Times New Roman" w:hAnsi="Times New Roman"/>
+                <w:b w:val="1"/>
+                <w:sz w:val="18"/>
+                <w:szCs w:val="18"/>
+              </w:rPr>
+            </w:pPr>
+            <w:r>
+              <w:rPr>
+                <w:rFonts w:ascii="Times New Roman" w:cs="Times New Roman" w:eastAsia="Times New Roman" w:hAnsi="Times New Roman"/>
+                <w:b w:val="1"/>
+                <w:sz w:val="18"/>
+                <w:szCs w:val="18"/>
+                <w:rtl w:val="0"/>
+              </w:rPr>
+              <w:t xml:space="preserve">Commencement Date</w:t>
+            </w:r>
+          </w:p>
+          <w:p>
+            <w:pPr>
+              <w:spacing w:after="0" w:line="240" w:lineRule="auto"/>
+              <w:rPr>
+                <w:rFonts w:ascii="Times New Roman" w:cs="Times New Roman" w:eastAsia="Times New Roman" w:hAnsi="Times New Roman"/>
+                <w:sz w:val="18"/>
+                <w:szCs w:val="18"/>
+              </w:rPr>
+            </w:pPr>
+            <w:r>
+              <w:rPr>
+                <w:rFonts w:ascii="Times New Roman" w:cs="Times New Roman" w:eastAsia="Times New Roman" w:hAnsi="Times New Roman"/>
+                <w:i w:val="1"/>
+                <w:sz w:val="18"/>
+                <w:szCs w:val="18"/>
+                <w:rtl w:val="0"/>
+              </w:rPr>
+              <w:t xml:space="preserve">[DD/MM/YYYYY]</w:t>
+            </w:r>
+            <w:r>
+              <w:rPr>
+                <w:rtl w:val="0"/>
+              </w:rPr>
+            </w:r>
+          </w:p>
+        </w:tc>
+        <w:tc>
+          <w:tcPr/>
+          <w:p>
+            <w:pPr>
+              <w:spacing w:after="0" w:line="240" w:lineRule="auto"/>
+              <w:rPr>
+                <w:rFonts w:ascii="Times New Roman" w:cs="Times New Roman" w:eastAsia="Times New Roman" w:hAnsi="Times New Roman"/>
+                <w:i w:val="1"/>
+                <w:sz w:val="18"/>
+                <w:szCs w:val="18"/>
+              </w:rPr>
+            </w:pPr>
+            <w:r>
+              <w:rPr>
+                <w:rFonts w:ascii="Times New Roman" w:cs="Times New Roman" w:eastAsia="Times New Roman" w:hAnsi="Times New Roman"/>
+                <w:b w:val="1"/>
+                <w:sz w:val="18"/>
+                <w:szCs w:val="18"/>
+                <w:rtl w:val="0"/>
+              </w:rPr>
+              <w:t xml:space="preserve">Scheduled Completion Date </w:t>
+            </w:r>
+            <w:r>
+              <w:rPr>
+                <w:rFonts w:ascii="Times New Roman" w:cs="Times New Roman" w:eastAsia="Times New Roman" w:hAnsi="Times New Roman"/>
+                <w:i w:val="1"/>
+                <w:sz w:val="18"/>
+                <w:szCs w:val="18"/>
+                <w:rtl w:val="0"/>
+              </w:rPr>
+              <w:t xml:space="preserve">[DD/MM/YYYYY]</w:t>
+            </w:r>
+          </w:p>
+        </w:tc>
+        <w:tc>
+          <w:tcPr/>
+          <w:p>
+            <w:pPr>
+              <w:spacing w:after="0" w:line="240" w:lineRule="auto"/>
+              <w:rPr>
+                <w:rFonts w:ascii="Times New Roman" w:cs="Times New Roman" w:eastAsia="Times New Roman" w:hAnsi="Times New Roman"/>
+                <w:i w:val="1"/>
+                <w:sz w:val="18"/>
+                <w:szCs w:val="18"/>
+              </w:rPr>
+            </w:pPr>
+            <w:r>
+              <w:rPr>
+                <w:rFonts w:ascii="Times New Roman" w:cs="Times New Roman" w:eastAsia="Times New Roman" w:hAnsi="Times New Roman"/>
+                <w:b w:val="1"/>
+                <w:sz w:val="18"/>
+                <w:szCs w:val="18"/>
+                <w:rtl w:val="0"/>
+              </w:rPr>
+              <w:t xml:space="preserve">Time Elapsed </w:t>
+            </w:r>
+            <w:r>
+              <w:rPr>
+                <w:rFonts w:ascii="Times New Roman" w:cs="Times New Roman" w:eastAsia="Times New Roman" w:hAnsi="Times New Roman"/>
+                <w:sz w:val="18"/>
+                <w:szCs w:val="18"/>
+                <w:rtl w:val="0"/>
+              </w:rPr>
+              <w:t xml:space="preserve">(months) </w:t>
+            </w:r>
+            <w:r>
+              <w:rPr>
+                <w:rFonts w:ascii="Times New Roman" w:cs="Times New Roman" w:eastAsia="Times New Roman" w:hAnsi="Times New Roman"/>
+                <w:i w:val="1"/>
+                <w:sz w:val="18"/>
+                <w:szCs w:val="18"/>
+                <w:rtl w:val="0"/>
+              </w:rPr>
+              <w:t xml:space="preserve">[#]</w:t>
+            </w:r>
+          </w:p>
+        </w:tc>
+        <w:tc>
+          <w:tcPr/>
+          <w:p>
+            <w:pPr>
+              <w:spacing w:after="0" w:line="240" w:lineRule="auto"/>
+              <w:rPr>
+                <w:rFonts w:ascii="Times New Roman" w:cs="Times New Roman" w:eastAsia="Times New Roman" w:hAnsi="Times New Roman"/>
+                <w:sz w:val="18"/>
+                <w:szCs w:val="18"/>
+              </w:rPr>
+            </w:pPr>
+            <w:r>
+              <w:rPr>
+                <w:rFonts w:ascii="Times New Roman" w:cs="Times New Roman" w:eastAsia="Times New Roman" w:hAnsi="Times New Roman"/>
+                <w:b w:val="1"/>
+                <w:sz w:val="18"/>
+                <w:szCs w:val="18"/>
+                <w:rtl w:val="0"/>
+              </w:rPr>
+              <w:t xml:space="preserve">Time Elapsed</w:t>
+            </w:r>
+            <w:r>
+              <w:rPr>
+                <w:rFonts w:ascii="Times New Roman" w:cs="Times New Roman" w:eastAsia="Times New Roman" w:hAnsi="Times New Roman"/>
+                <w:sz w:val="18"/>
+                <w:szCs w:val="18"/>
+                <w:rtl w:val="0"/>
+              </w:rPr>
+              <w:t xml:space="preserve"> </w:t>
+            </w:r>
+            <w:r>
+              <w:rPr>
+                <w:rFonts w:ascii="Times New Roman" w:cs="Times New Roman" w:eastAsia="Times New Roman" w:hAnsi="Times New Roman"/>
+                <w:i w:val="1"/>
+                <w:sz w:val="18"/>
+                <w:szCs w:val="18"/>
+                <w:rtl w:val="0"/>
+              </w:rPr>
+              <w:t xml:space="preserve">[%]</w:t>
+            </w:r>
+            <w:r>
+              <w:rPr>
+                <w:rtl w:val="0"/>
+              </w:rPr>
+            </w:r>
+          </w:p>
+        </w:tc>
+        <w:tc>
+          <w:tcPr/>
+          <w:p>
+            <w:pPr>
+              <w:spacing w:after="0" w:line="240" w:lineRule="auto"/>
+              <w:rPr>
+                <w:rFonts w:ascii="Times New Roman" w:cs="Times New Roman" w:eastAsia="Times New Roman" w:hAnsi="Times New Roman"/>
+                <w:i w:val="1"/>
+                <w:sz w:val="18"/>
+                <w:szCs w:val="18"/>
+              </w:rPr>
+            </w:pPr>
+            <w:r>
+              <w:rPr>
+                <w:rFonts w:ascii="Times New Roman" w:cs="Times New Roman" w:eastAsia="Times New Roman" w:hAnsi="Times New Roman"/>
+                <w:b w:val="1"/>
+                <w:sz w:val="18"/>
+                <w:szCs w:val="18"/>
+                <w:rtl w:val="0"/>
+              </w:rPr>
+              <w:t xml:space="preserve">Physical Progress (Actual) </w:t>
+            </w:r>
+            <w:r>
+              <w:rPr>
+                <w:rFonts w:ascii="Times New Roman" w:cs="Times New Roman" w:eastAsia="Times New Roman" w:hAnsi="Times New Roman"/>
+                <w:i w:val="1"/>
+                <w:sz w:val="18"/>
+                <w:szCs w:val="18"/>
+                <w:rtl w:val="0"/>
+              </w:rPr>
+              <w:t xml:space="preserve">[%]</w:t>
+            </w:r>
+          </w:p>
+        </w:tc>
+        <w:tc>
+          <w:tcPr/>
+          <w:p>
+            <w:pPr>
+              <w:spacing w:after="0" w:line="240" w:lineRule="auto"/>
+              <w:rPr>
+                <w:rFonts w:ascii="Times New Roman" w:cs="Times New Roman" w:eastAsia="Times New Roman" w:hAnsi="Times New Roman"/>
+                <w:b w:val="1"/>
+                <w:sz w:val="18"/>
+                <w:szCs w:val="18"/>
+              </w:rPr>
+            </w:pPr>
+            <w:r>
+              <w:rPr>
+                <w:rFonts w:ascii="Times New Roman" w:cs="Times New Roman" w:eastAsia="Times New Roman" w:hAnsi="Times New Roman"/>
+                <w:b w:val="1"/>
+                <w:sz w:val="18"/>
+                <w:szCs w:val="18"/>
+                <w:rtl w:val="0"/>
+              </w:rPr>
+              <w:t xml:space="preserve">Physical Progress (Planned)</w:t>
+            </w:r>
+          </w:p>
+          <w:p>
+            <w:pPr>
+              <w:spacing w:after="0" w:line="240" w:lineRule="auto"/>
+              <w:rPr>
+                <w:rFonts w:ascii="Times New Roman" w:cs="Times New Roman" w:eastAsia="Times New Roman" w:hAnsi="Times New Roman"/>
+                <w:sz w:val="18"/>
+                <w:szCs w:val="18"/>
+              </w:rPr>
+            </w:pPr>
+            <w:r>
+              <w:rPr>
+                <w:rFonts w:ascii="Times New Roman" w:cs="Times New Roman" w:eastAsia="Times New Roman" w:hAnsi="Times New Roman"/>
+                <w:i w:val="1"/>
+                <w:sz w:val="18"/>
+                <w:szCs w:val="18"/>
+                <w:rtl w:val="0"/>
+              </w:rPr>
+              <w:t xml:space="preserve">[%]</w:t>
+            </w:r>
+            <w:r>
+              <w:rPr>
+                <w:rtl w:val="0"/>
+              </w:rPr>
+            </w:r>
+          </w:p>
+        </w:tc>
+        <w:tc>
+          <w:tcPr/>
+          <w:p>
+            <w:pPr>
+              <w:spacing w:after="0" w:line="240" w:lineRule="auto"/>
+              <w:rPr>
+                <w:rFonts w:ascii="Times New Roman" w:cs="Times New Roman" w:eastAsia="Times New Roman" w:hAnsi="Times New Roman"/>
+                <w:b w:val="1"/>
+                <w:sz w:val="18"/>
+                <w:szCs w:val="18"/>
+              </w:rPr>
+            </w:pPr>
+            <w:r>
+              <w:rPr>
+                <w:rFonts w:ascii="Times New Roman" w:cs="Times New Roman" w:eastAsia="Times New Roman" w:hAnsi="Times New Roman"/>
+                <w:b w:val="1"/>
+                <w:sz w:val="18"/>
+                <w:szCs w:val="18"/>
+                <w:rtl w:val="0"/>
+              </w:rPr>
+              <w:t xml:space="preserve">Financial Progress </w:t>
+            </w:r>
+          </w:p>
+          <w:p>
+            <w:pPr>
+              <w:spacing w:after="0" w:line="240" w:lineRule="auto"/>
+              <w:rPr>
+                <w:rFonts w:ascii="Times New Roman" w:cs="Times New Roman" w:eastAsia="Times New Roman" w:hAnsi="Times New Roman"/>
+                <w:sz w:val="18"/>
+                <w:szCs w:val="18"/>
+              </w:rPr>
+            </w:pPr>
+            <w:r>
+              <w:rPr>
+                <w:rFonts w:ascii="Times New Roman" w:cs="Times New Roman" w:eastAsia="Times New Roman" w:hAnsi="Times New Roman"/>
+                <w:i w:val="1"/>
+                <w:sz w:val="18"/>
+                <w:szCs w:val="18"/>
+                <w:rtl w:val="0"/>
+              </w:rPr>
+              <w:t xml:space="preserve">[%]</w:t>
+            </w:r>
+            <w:r>
+              <w:rPr>
+                <w:rtl w:val="0"/>
+              </w:rPr>
+            </w:r>
+          </w:p>
+        </w:tc>
+      </w:tr>
+      <w:tr>
+        <w:trPr>
+          <w:cantSplit w:val="0"/>
+          <w:tblHeader w:val="0"/>
+        </w:trPr>
+        <w:tc>
+          <w:tcPr/>
+          <w:p>
+            <w:pPr>
+              <w:spacing w:after="0" w:line="240" w:lineRule="auto"/>
+              <w:rPr>
+                <w:rFonts w:ascii="Times New Roman" w:cs="Times New Roman" w:eastAsia="Times New Roman" w:hAnsi="Times New Roman"/>
+                <w:sz w:val="24"/>
+                <w:szCs w:val="24"/>
+              </w:rPr>
+            </w:pPr>
+            <w:r>
+              <w:rPr>
+                <w:rFonts w:ascii="Times New Roman" w:cs="Times New Roman" w:eastAsia="Times New Roman" w:hAnsi="Times New Roman"/>
+                <w:sz w:val="24"/>
+                <w:szCs w:val="24"/>
+                <w:rtl w:val="0"/>
+              </w:rPr>
+              <w:t xml:space="preserve">${packageProgress}</w:t>
+            </w:r>
+          </w:p>
+        </w:tc>
+        <w:tc>
+          <w:tcPr/>
+          <w:p>
+            <w:pPr>
+              <w:spacing w:after="0" w:line="240" w:lineRule="auto"/>
+              <w:rPr>
+                <w:rFonts w:ascii="Times New Roman" w:cs="Times New Roman" w:eastAsia="Times New Roman" w:hAnsi="Times New Roman"/>
+                <w:sz w:val="24"/>
+                <w:szCs w:val="24"/>
+              </w:rPr>
+            </w:pPr>
+            <w:r>
+              <w:rPr>
+                <w:rFonts w:ascii="Times New Roman" w:cs="Times New Roman" w:eastAsia="Times New Roman" w:hAnsi="Times New Roman"/>
+                <w:sz w:val="24"/>
+                <w:szCs w:val="24"/>
+                <w:rtl w:val="0"/>
+              </w:rPr>
+              <w:t xml:space="preserve">${contractor}</w:t>
+            </w:r>
+          </w:p>
+        </w:tc>
+        <w:tc>
+          <w:tcPr/>
+          <w:p>
+            <w:pPr>
+              <w:spacing w:after="0" w:line="240" w:lineRule="auto"/>
+              <w:rPr>
+                <w:rFonts w:ascii="Times New Roman" w:cs="Times New Roman" w:eastAsia="Times New Roman" w:hAnsi="Times New Roman"/>
+                <w:sz w:val="24"/>
+                <w:szCs w:val="24"/>
+              </w:rPr>
+            </w:pPr>
+            <w:r>
+              <w:rPr>
+                <w:rFonts w:ascii="Times New Roman" w:cs="Times New Roman" w:eastAsia="Times New Roman" w:hAnsi="Times New Roman"/>
+                <w:sz w:val="24"/>
+                <w:szCs w:val="24"/>
+                <w:rtl w:val="0"/>
+              </w:rPr>
+              <w:t xml:space="preserve">${commencementDate}</w:t>
+            </w:r>
+          </w:p>
+        </w:tc>
+        <w:tc>
+          <w:tcPr/>
+          <w:p>
+            <w:pPr>
+              <w:spacing w:after="0" w:line="240" w:lineRule="auto"/>
+              <w:rPr>
+                <w:rFonts w:ascii="Times New Roman" w:cs="Times New Roman" w:eastAsia="Times New Roman" w:hAnsi="Times New Roman"/>
+                <w:sz w:val="24"/>
+                <w:szCs w:val="24"/>
+              </w:rPr>
+            </w:pPr>
+            <w:r>
+              <w:rPr>
+                <w:rFonts w:ascii="Times New Roman" w:cs="Times New Roman" w:eastAsia="Times New Roman" w:hAnsi="Times New Roman"/>
+                <w:sz w:val="24"/>
+                <w:szCs w:val="24"/>
+                <w:rtl w:val="0"/>
+              </w:rPr>
+              <w:t xml:space="preserve">${scheduledCompletionDate}</w:t>
+            </w:r>
+          </w:p>
+        </w:tc>
+        <w:tc>
+          <w:tcPr/>
+          <w:p>
+            <w:pPr>
+              <w:spacing w:after="0" w:line="240" w:lineRule="auto"/>
+              <w:rPr>
+                <w:rFonts w:ascii="Times New Roman" w:cs="Times New Roman" w:eastAsia="Times New Roman" w:hAnsi="Times New Roman"/>
+                <w:sz w:val="24"/>
+                <w:szCs w:val="24"/>
+              </w:rPr>
+            </w:pPr>
+            <w:r>
+              <w:rPr>
+                <w:rFonts w:ascii="Times New Roman" w:cs="Times New Roman" w:eastAsia="Times New Roman" w:hAnsi="Times New Roman"/>
+                <w:sz w:val="24"/>
+                <w:szCs w:val="24"/>
+                <w:rtl w:val="0"/>
+              </w:rPr>
+              <w:t xml:space="preserve">${monthsElapsed}</w:t>
+            </w:r>
+          </w:p>
+        </w:tc>
+        <w:tc>
+          <w:tcPr/>
+          <w:p>
+            <w:pPr>
+              <w:spacing w:after="0" w:line="240" w:lineRule="auto"/>
+              <w:rPr>
+                <w:rFonts w:ascii="Times New Roman" w:cs="Times New Roman" w:eastAsia="Times New Roman" w:hAnsi="Times New Roman"/>
+                <w:sz w:val="24"/>
+                <w:szCs w:val="24"/>
+              </w:rPr>
+            </w:pPr>
+            <w:r>
+              <w:rPr>
+                <w:rFonts w:ascii="Times New Roman" w:cs="Times New Roman" w:eastAsia="Times New Roman" w:hAnsi="Times New Roman"/>
+                <w:sz w:val="24"/>
+                <w:szCs w:val="24"/>
+                <w:rtl w:val="0"/>
+              </w:rPr>
+              <w:t xml:space="preserve">${timeElapsed}</w:t>
+            </w:r>
+          </w:p>
+        </w:tc>
+        <w:tc>
+          <w:tcPr/>
+          <w:p>
+            <w:pPr>
+              <w:spacing w:after="0" w:line="240" w:lineRule="auto"/>
+              <w:rPr>
+                <w:rFonts w:ascii="Times New Roman" w:cs="Times New Roman" w:eastAsia="Times New Roman" w:hAnsi="Times New Roman"/>
+                <w:sz w:val="24"/>
+                <w:szCs w:val="24"/>
+              </w:rPr>
+            </w:pPr>
+            <w:r>
+              <w:rPr>
+                <w:rFonts w:ascii="Times New Roman" w:cs="Times New Roman" w:eastAsia="Times New Roman" w:hAnsi="Times New Roman"/>
+                <w:sz w:val="24"/>
+                <w:szCs w:val="24"/>
+                <w:rtl w:val="0"/>
+              </w:rPr>
+              <w:t xml:space="preserve">${actualPhysicalProgress}</w:t>
+            </w:r>
+          </w:p>
+        </w:tc>
+        <w:tc>
+          <w:tcPr/>
+          <w:p>
+            <w:pPr>
+              <w:spacing w:after="0" w:line="240" w:lineRule="auto"/>
+              <w:rPr>
+                <w:rFonts w:ascii="Times New Roman" w:cs="Times New Roman" w:eastAsia="Times New Roman" w:hAnsi="Times New Roman"/>
+                <w:sz w:val="24"/>
+                <w:szCs w:val="24"/>
+              </w:rPr>
+            </w:pPr>
+            <w:r>
+              <w:rPr>
+                <w:rFonts w:ascii="Times New Roman" w:cs="Times New Roman" w:eastAsia="Times New Roman" w:hAnsi="Times New Roman"/>
+                <w:sz w:val="24"/>
+                <w:szCs w:val="24"/>
+                <w:rtl w:val="0"/>
+              </w:rPr>
+              <w:t xml:space="preserve">${plannedPhysicalProgress}</w:t>
+            </w:r>
+          </w:p>
+        </w:tc>
+        <w:tc>
+          <w:tcPr/>
+          <w:p>
+            <w:pPr>
+              <w:spacing w:after="0" w:line="240" w:lineRule="auto"/>
+              <w:rPr>
+                <w:rFonts w:ascii="Times New Roman" w:cs="Times New Roman" w:eastAsia="Times New Roman" w:hAnsi="Times New Roman"/>
+                <w:sz w:val="24"/>
+                <w:szCs w:val="24"/>
+              </w:rPr>
+            </w:pPr>
+            <w:r>
+              <w:rPr>
+                <w:rFonts w:ascii="Times New Roman" w:cs="Times New Roman" w:eastAsia="Times New Roman" w:hAnsi="Times New Roman"/>
+                <w:sz w:val="24"/>
+                <w:szCs w:val="24"/>
+                <w:rtl w:val="0"/>
+              </w:rPr>
+              <w:t xml:space="preserve">${financialProgress}</w:t>
+            </w:r>
+          </w:p>
+        </w:tc>
+      </w:tr>
+    </w:tbl>
+    <w:p>
+      <w:pPr>
         <w:rPr>
           <w:rFonts w:ascii="Times New Roman" w:cs="Times New Roman" w:eastAsia="Times New Roman" w:hAnsi="Times New Roman"/>
           <w:i w:val="1"/>
           <w:sz w:val="24"/>
           <w:szCs w:val="24"/>
-        </w:rPr>
-      </w:pPr>
-      <w:r>
-        <w:rPr>
-          <w:rtl w:val="0"/>
-        </w:rPr>
-      </w:r>
-    </w:p>
-    <w:p>
-      <w:pPr>
-        <w:keepNext w:val="0"/>
-        <w:keepLines w:val="0"/>
-        <w:pageBreakBefore w:val="0"/>
-        <w:widowControl w:val="1"/>
-        <w:pBdr>
-          <w:top w:space="0" w:sz="0" w:val="nil"/>
-          <w:left w:space="0" w:sz="0" w:val="nil"/>
-          <w:bottom w:space="0" w:sz="0" w:val="nil"/>
-          <w:right w:space="0" w:sz="0" w:val="nil"/>
-          <w:between w:space="0" w:sz="0" w:val="nil"/>
-        </w:pBdr>
-        <w:shd w:fill="auto" w:val="clear"/>
-        <w:spacing w:after="240" w:before="240" w:line="240" w:lineRule="auto"/>
-        <w:ind w:left="0" w:right="0" w:firstLine="0"/>
-        <w:jc w:val="both"/>
-        <w:rPr>
-          <w:rFonts w:ascii="Times New Roman" w:cs="Times New Roman" w:eastAsia="Times New Roman" w:hAnsi="Times New Roman"/>
-          <w:b w:val="0"/>
-          <w:i w:val="0"/>
-          <w:smallCaps w:val="0"/>
-          <w:strike w:val="0"/>
-          <w:color w:val="000000"/>
-          <w:sz w:val="24"/>
-          <w:szCs w:val="24"/>
-          <w:u w:val="none"/>
-          <w:shd w:fill="auto" w:val="clear"/>
-          <w:vertAlign w:val="baseline"/>
         </w:rPr>
       </w:pPr>
       <w:r>
@@ -1527,6 +2159,98 @@
   <w:abstractNum w:abstractNumId="3">
     <w:lvl w:ilvl="0">
       <w:start w:val="1"/>
+      <w:numFmt w:val="upperLetter"/>
+      <w:lvlText w:val="%1."/>
+      <w:lvlJc w:val="left"/>
+      <w:pPr>
+        <w:ind w:left="810" w:hanging="360"/>
+      </w:pPr>
+      <w:rPr/>
+    </w:lvl>
+    <w:lvl w:ilvl="1">
+      <w:start w:val="1"/>
+      <w:numFmt w:val="lowerLetter"/>
+      <w:lvlText w:val="%2."/>
+      <w:lvlJc w:val="left"/>
+      <w:pPr>
+        <w:ind w:left="1530" w:hanging="360"/>
+      </w:pPr>
+      <w:rPr/>
+    </w:lvl>
+    <w:lvl w:ilvl="2">
+      <w:start w:val="1"/>
+      <w:numFmt w:val="lowerRoman"/>
+      <w:lvlText w:val="%3."/>
+      <w:lvlJc w:val="right"/>
+      <w:pPr>
+        <w:ind w:left="2250" w:hanging="180"/>
+      </w:pPr>
+      <w:rPr/>
+    </w:lvl>
+    <w:lvl w:ilvl="3">
+      <w:start w:val="1"/>
+      <w:numFmt w:val="decimal"/>
+      <w:lvlText w:val="%4."/>
+      <w:lvlJc w:val="left"/>
+      <w:pPr>
+        <w:ind w:left="2970" w:hanging="360"/>
+      </w:pPr>
+      <w:rPr/>
+    </w:lvl>
+    <w:lvl w:ilvl="4">
+      <w:start w:val="1"/>
+      <w:numFmt w:val="lowerLetter"/>
+      <w:lvlText w:val="%5."/>
+      <w:lvlJc w:val="left"/>
+      <w:pPr>
+        <w:ind w:left="3690" w:hanging="360"/>
+      </w:pPr>
+      <w:rPr/>
+    </w:lvl>
+    <w:lvl w:ilvl="5">
+      <w:start w:val="1"/>
+      <w:numFmt w:val="lowerRoman"/>
+      <w:lvlText w:val="%6."/>
+      <w:lvlJc w:val="right"/>
+      <w:pPr>
+        <w:ind w:left="4410" w:hanging="180"/>
+      </w:pPr>
+      <w:rPr/>
+    </w:lvl>
+    <w:lvl w:ilvl="6">
+      <w:start w:val="1"/>
+      <w:numFmt w:val="decimal"/>
+      <w:lvlText w:val="%7."/>
+      <w:lvlJc w:val="left"/>
+      <w:pPr>
+        <w:ind w:left="5130" w:hanging="360"/>
+      </w:pPr>
+      <w:rPr/>
+    </w:lvl>
+    <w:lvl w:ilvl="7">
+      <w:start w:val="1"/>
+      <w:numFmt w:val="lowerLetter"/>
+      <w:lvlText w:val="%8."/>
+      <w:lvlJc w:val="left"/>
+      <w:pPr>
+        <w:ind w:left="5850" w:hanging="360"/>
+      </w:pPr>
+      <w:rPr/>
+    </w:lvl>
+    <w:lvl w:ilvl="8">
+      <w:start w:val="1"/>
+      <w:numFmt w:val="lowerRoman"/>
+      <w:lvlText w:val="%9."/>
+      <w:lvlJc w:val="right"/>
+      <w:pPr>
+        <w:ind w:left="6570" w:hanging="180"/>
+      </w:pPr>
+      <w:rPr/>
+    </w:lvl>
+  </w:abstractNum>
+  <w:abstractNum w:abstractNumId="4">
+    <w:lvl w:ilvl="0">
+      <w:start w:val="1"/>
       <w:numFmt w:val="upperRoman"/>
       <w:lvlText w:val="%1."/>
       <w:lvlJc w:val="left"/>
@@ -1624,6 +2348,9 @@
   </w:num>
   <w:num w:numId="3">
     <w:abstractNumId w:val="3"/>
+  </w:num>
+  <w:num w:numId="4">
+    <w:abstractNumId w:val="4"/>
   </w:num>
 </w:numbering>
 </file>
@@ -2589,6 +3316,22 @@
     </w:tblPr>
   </w:style>
   <w:style w:type="table" w:styleId="Table2">
+    <w:basedOn w:val="TableNormal"/>
+    <w:pPr>
+      <w:spacing w:after="0" w:line="240" w:lineRule="auto"/>
+    </w:pPr>
+    <w:tblPr>
+      <w:tblStyleRowBandSize w:val="1"/>
+      <w:tblStyleColBandSize w:val="1"/>
+      <w:tblCellMar>
+        <w:top w:w="0.0" w:type="dxa"/>
+        <w:left w:w="108.0" w:type="dxa"/>
+        <w:bottom w:w="0.0" w:type="dxa"/>
+        <w:right w:w="108.0" w:type="dxa"/>
+      </w:tblCellMar>
+    </w:tblPr>
+  </w:style>
+  <w:style w:type="table" w:styleId="Table3">
     <w:basedOn w:val="TableNormal"/>
     <w:pPr>
       <w:spacing w:after="0" w:line="240" w:lineRule="auto"/>
@@ -2870,7 +3613,7 @@
 
 <file path=customXML/item1.xml><?xml version="1.0" encoding="utf-8"?>
 <go:gDocsCustomXmlDataStorage xmlns:go="http://customooxmlschemas.google.com/" xmlns:r="http://schemas.openxmlformats.org/officeDocument/2006/relationships">
-  <go:docsCustomData xmlns:go="http://customooxmlschemas.google.com/" roundtripDataSignature="AMtx7miGooe3q4xq1sz8GRlvbTqVm/F14Q==">AMUW2mV7HdPc+ZjdVKWJPWV4OKKSzyJT9s8z5bk+JG2zimEg/dQhYaO3Jypi8b/X+2xOTkMWzCD+YS5JDWA4v2RerDCIAV+q535tQvSjKpjGDt2FRySzv48=</go:docsCustomData>
+  <go:docsCustomData xmlns:go="http://customooxmlschemas.google.com/" roundtripDataSignature="AMtx7miGooe3q4xq1sz8GRlvbTqVm/F14Q==">AMUW2mWV/sPRxXgixnXrEIh4T0TyzI/JZSCBVVAsfSCwPnmAuW2eXyonOJtMf38ohPpvyizcW3l/fBPkRog++ilxwU3+5WvlyFvT/cv4zLyHpCpO3aEQQ9M=</go:docsCustomData>
 </go:gDocsCustomXmlDataStorage>
 </file>
 

</xml_diff>

<commit_message>
feat(generating report): display package contracts details
</commit_message>
<xml_diff>
--- a/resources/csc_monthly_monitoring_reports_template.docx
+++ b/resources/csc_monthly_monitoring_reports_template.docx
@@ -729,52 +729,25 @@
     </w:p>
     <w:p>
       <w:pPr>
-        <w:keepNext w:val="0"/>
-        <w:keepLines w:val="0"/>
-        <w:pageBreakBefore w:val="0"/>
-        <w:widowControl w:val="1"/>
         <w:numPr>
           <w:ilvl w:val="0"/>
           <w:numId w:val="2"/>
         </w:numPr>
-        <w:pBdr>
-          <w:top w:space="0" w:sz="0" w:val="nil"/>
-          <w:left w:space="0" w:sz="0" w:val="nil"/>
-          <w:bottom w:space="0" w:sz="0" w:val="nil"/>
-          <w:right w:space="0" w:sz="0" w:val="nil"/>
-          <w:between w:space="0" w:sz="0" w:val="nil"/>
-        </w:pBdr>
-        <w:shd w:fill="auto" w:val="clear"/>
-        <w:spacing w:after="120" w:before="0" w:line="259" w:lineRule="auto"/>
-        <w:ind w:left="810" w:right="0" w:hanging="360"/>
-        <w:jc w:val="left"/>
+        <w:spacing w:after="120" w:lineRule="auto"/>
+        <w:ind w:left="810" w:hanging="360"/>
         <w:rPr>
           <w:rFonts w:ascii="Times New Roman" w:cs="Times New Roman" w:eastAsia="Times New Roman" w:hAnsi="Times New Roman"/>
           <w:b w:val="1"/>
-          <w:i w:val="0"/>
-          <w:smallCaps w:val="0"/>
-          <w:strike w:val="0"/>
-          <w:color w:val="000000"/>
           <w:sz w:val="24"/>
           <w:szCs w:val="24"/>
-          <w:u w:val="none"/>
-          <w:shd w:fill="auto" w:val="clear"/>
-          <w:vertAlign w:val="baseline"/>
         </w:rPr>
       </w:pPr>
       <w:r>
         <w:rPr>
           <w:rFonts w:ascii="Times New Roman" w:cs="Times New Roman" w:eastAsia="Times New Roman" w:hAnsi="Times New Roman"/>
           <w:b w:val="1"/>
-          <w:i w:val="0"/>
-          <w:smallCaps w:val="0"/>
-          <w:strike w:val="0"/>
-          <w:color w:val="000000"/>
           <w:sz w:val="24"/>
           <w:szCs w:val="24"/>
-          <w:u w:val="none"/>
-          <w:shd w:fill="auto" w:val="clear"/>
-          <w:vertAlign w:val="baseline"/>
           <w:rtl w:val="0"/>
         </w:rPr>
         <w:t xml:space="preserve">Overview</w:t>
@@ -782,48 +755,20 @@
     </w:p>
     <w:p>
       <w:pPr>
-        <w:keepNext w:val="0"/>
-        <w:keepLines w:val="0"/>
-        <w:pageBreakBefore w:val="0"/>
-        <w:widowControl w:val="1"/>
-        <w:pBdr>
-          <w:top w:space="0" w:sz="0" w:val="nil"/>
-          <w:left w:space="0" w:sz="0" w:val="nil"/>
-          <w:bottom w:space="0" w:sz="0" w:val="nil"/>
-          <w:right w:space="0" w:sz="0" w:val="nil"/>
-          <w:between w:space="0" w:sz="0" w:val="nil"/>
-        </w:pBdr>
-        <w:shd w:fill="auto" w:val="clear"/>
-        <w:spacing w:after="120" w:before="0" w:line="259" w:lineRule="auto"/>
-        <w:ind w:left="450" w:right="0" w:firstLine="0"/>
-        <w:jc w:val="left"/>
+        <w:spacing w:after="120" w:lineRule="auto"/>
+        <w:ind w:left="450" w:firstLine="0"/>
         <w:rPr>
           <w:rFonts w:ascii="Times New Roman" w:cs="Times New Roman" w:eastAsia="Times New Roman" w:hAnsi="Times New Roman"/>
-          <w:b w:val="0"/>
           <w:i w:val="1"/>
-          <w:smallCaps w:val="0"/>
-          <w:strike w:val="0"/>
-          <w:color w:val="000000"/>
           <w:sz w:val="24"/>
           <w:szCs w:val="24"/>
-          <w:u w:val="none"/>
-          <w:shd w:fill="auto" w:val="clear"/>
-          <w:vertAlign w:val="baseline"/>
         </w:rPr>
       </w:pPr>
       <w:r>
         <w:rPr>
           <w:rFonts w:ascii="Times New Roman" w:cs="Times New Roman" w:eastAsia="Times New Roman" w:hAnsi="Times New Roman"/>
-          <w:b w:val="0"/>
-          <w:i w:val="0"/>
-          <w:smallCaps w:val="0"/>
-          <w:strike w:val="0"/>
-          <w:color w:val="000000"/>
           <w:sz w:val="24"/>
           <w:szCs w:val="24"/>
-          <w:u w:val="none"/>
-          <w:shd w:fill="auto" w:val="clear"/>
-          <w:vertAlign w:val="baseline"/>
           <w:rtl w:val="0"/>
         </w:rPr>
         <w:t xml:space="preserve">Progress Report Number </w:t>
@@ -838,56 +783,23 @@
         </w:rPr>
         <w:t xml:space="preserve">${reportNumber}</w:t>
       </w:r>
-      <w:r>
-        <w:rPr>
-          <w:rtl w:val="0"/>
-        </w:rPr>
-      </w:r>
     </w:p>
     <w:p>
       <w:pPr>
-        <w:keepNext w:val="0"/>
-        <w:keepLines w:val="0"/>
-        <w:pageBreakBefore w:val="0"/>
-        <w:widowControl w:val="1"/>
-        <w:pBdr>
-          <w:top w:space="0" w:sz="0" w:val="nil"/>
-          <w:left w:space="0" w:sz="0" w:val="nil"/>
-          <w:bottom w:space="0" w:sz="0" w:val="nil"/>
-          <w:right w:space="0" w:sz="0" w:val="nil"/>
-          <w:between w:space="0" w:sz="0" w:val="nil"/>
-        </w:pBdr>
-        <w:shd w:fill="auto" w:val="clear"/>
-        <w:spacing w:after="120" w:before="0" w:line="259" w:lineRule="auto"/>
-        <w:ind w:left="450" w:right="0" w:firstLine="0"/>
-        <w:jc w:val="left"/>
+        <w:spacing w:after="120" w:lineRule="auto"/>
+        <w:ind w:left="450" w:firstLine="0"/>
         <w:rPr>
           <w:rFonts w:ascii="Times New Roman" w:cs="Times New Roman" w:eastAsia="Times New Roman" w:hAnsi="Times New Roman"/>
-          <w:b w:val="0"/>
           <w:i w:val="1"/>
-          <w:smallCaps w:val="0"/>
-          <w:strike w:val="0"/>
-          <w:color w:val="000000"/>
           <w:sz w:val="24"/>
           <w:szCs w:val="24"/>
-          <w:u w:val="none"/>
-          <w:shd w:fill="auto" w:val="clear"/>
-          <w:vertAlign w:val="baseline"/>
         </w:rPr>
       </w:pPr>
       <w:r>
         <w:rPr>
           <w:rFonts w:ascii="Times New Roman" w:cs="Times New Roman" w:eastAsia="Times New Roman" w:hAnsi="Times New Roman"/>
-          <w:b w:val="0"/>
-          <w:i w:val="0"/>
-          <w:smallCaps w:val="0"/>
-          <w:strike w:val="0"/>
-          <w:color w:val="000000"/>
           <w:sz w:val="24"/>
           <w:szCs w:val="24"/>
-          <w:u w:val="none"/>
-          <w:shd w:fill="auto" w:val="clear"/>
-          <w:vertAlign w:val="baseline"/>
           <w:rtl w:val="0"/>
         </w:rPr>
         <w:t xml:space="preserve">Progress Report Period Start Date </w:t>
@@ -900,38 +812,13 @@
           <w:szCs w:val="24"/>
           <w:rtl w:val="0"/>
         </w:rPr>
-        <w:t xml:space="preserve">${reportStartDate}</w:t>
+        <w:t xml:space="preserve">${reportStartDate}– </w:t>
       </w:r>
       <w:r>
         <w:rPr>
           <w:rFonts w:ascii="Times New Roman" w:cs="Times New Roman" w:eastAsia="Times New Roman" w:hAnsi="Times New Roman"/>
-          <w:b w:val="0"/>
-          <w:i w:val="1"/>
-          <w:smallCaps w:val="0"/>
-          <w:strike w:val="0"/>
-          <w:color w:val="000000"/>
           <w:sz w:val="24"/>
           <w:szCs w:val="24"/>
-          <w:u w:val="none"/>
-          <w:shd w:fill="auto" w:val="clear"/>
-          <w:vertAlign w:val="baseline"/>
-          <w:rtl w:val="0"/>
-        </w:rPr>
-        <w:t xml:space="preserve">– </w:t>
-      </w:r>
-      <w:r>
-        <w:rPr>
-          <w:rFonts w:ascii="Times New Roman" w:cs="Times New Roman" w:eastAsia="Times New Roman" w:hAnsi="Times New Roman"/>
-          <w:b w:val="0"/>
-          <w:i w:val="0"/>
-          <w:smallCaps w:val="0"/>
-          <w:strike w:val="0"/>
-          <w:color w:val="000000"/>
-          <w:sz w:val="24"/>
-          <w:szCs w:val="24"/>
-          <w:u w:val="none"/>
-          <w:shd w:fill="auto" w:val="clear"/>
-          <w:vertAlign w:val="baseline"/>
           <w:rtl w:val="0"/>
         </w:rPr>
         <w:t xml:space="preserve">End Date </w:t>
@@ -946,29 +833,11 @@
         </w:rPr>
         <w:t xml:space="preserve">${reportEndDate}</w:t>
       </w:r>
-      <w:r>
-        <w:rPr>
-          <w:rtl w:val="0"/>
-        </w:rPr>
-      </w:r>
     </w:p>
     <w:p>
       <w:pPr>
-        <w:keepNext w:val="0"/>
-        <w:keepLines w:val="0"/>
-        <w:pageBreakBefore w:val="0"/>
-        <w:widowControl w:val="1"/>
-        <w:pBdr>
-          <w:top w:space="0" w:sz="0" w:val="nil"/>
-          <w:left w:space="0" w:sz="0" w:val="nil"/>
-          <w:bottom w:space="0" w:sz="0" w:val="nil"/>
-          <w:right w:space="0" w:sz="0" w:val="nil"/>
-          <w:between w:space="0" w:sz="0" w:val="nil"/>
-        </w:pBdr>
-        <w:shd w:fill="auto" w:val="clear"/>
-        <w:spacing w:after="120" w:before="0" w:line="259" w:lineRule="auto"/>
-        <w:ind w:left="450" w:right="0" w:firstLine="0"/>
-        <w:jc w:val="left"/>
+        <w:spacing w:after="120" w:lineRule="auto"/>
+        <w:ind w:left="450" w:firstLine="0"/>
         <w:rPr>
           <w:rFonts w:ascii="Times New Roman" w:cs="Times New Roman" w:eastAsia="Times New Roman" w:hAnsi="Times New Roman"/>
           <w:i w:val="1"/>
@@ -989,21 +858,8 @@
     </w:p>
     <w:p>
       <w:pPr>
-        <w:keepNext w:val="0"/>
-        <w:keepLines w:val="0"/>
-        <w:pageBreakBefore w:val="0"/>
-        <w:widowControl w:val="1"/>
-        <w:pBdr>
-          <w:top w:space="0" w:sz="0" w:val="nil"/>
-          <w:left w:space="0" w:sz="0" w:val="nil"/>
-          <w:bottom w:space="0" w:sz="0" w:val="nil"/>
-          <w:right w:space="0" w:sz="0" w:val="nil"/>
-          <w:between w:space="0" w:sz="0" w:val="nil"/>
-        </w:pBdr>
-        <w:shd w:fill="auto" w:val="clear"/>
-        <w:spacing w:after="120" w:before="0" w:line="259" w:lineRule="auto"/>
-        <w:ind w:left="450" w:right="0" w:firstLine="0"/>
-        <w:jc w:val="left"/>
+        <w:spacing w:after="120" w:lineRule="auto"/>
+        <w:ind w:left="450" w:firstLine="0"/>
         <w:rPr>
           <w:rFonts w:ascii="Times New Roman" w:cs="Times New Roman" w:eastAsia="Times New Roman" w:hAnsi="Times New Roman"/>
           <w:i w:val="1"/>
@@ -1082,6 +938,7 @@
           <w:tcPr/>
           <w:p>
             <w:pPr>
+              <w:spacing w:after="0" w:line="240" w:lineRule="auto"/>
               <w:rPr>
                 <w:rFonts w:ascii="Times New Roman" w:cs="Times New Roman" w:eastAsia="Times New Roman" w:hAnsi="Times New Roman"/>
                 <w:b w:val="1"/>
@@ -1105,7 +962,7 @@
           <w:tcPr/>
           <w:p>
             <w:pPr>
-              <w:spacing w:after="0" w:lineRule="auto"/>
+              <w:spacing w:after="0" w:line="240" w:lineRule="auto"/>
               <w:rPr>
                 <w:rFonts w:ascii="Times New Roman" w:cs="Times New Roman" w:eastAsia="Times New Roman" w:hAnsi="Times New Roman"/>
                 <w:b w:val="1"/>
@@ -1129,6 +986,7 @@
           <w:tcPr/>
           <w:p>
             <w:pPr>
+              <w:spacing w:after="0" w:line="240" w:lineRule="auto"/>
               <w:rPr>
                 <w:rFonts w:ascii="Times New Roman" w:cs="Times New Roman" w:eastAsia="Times New Roman" w:hAnsi="Times New Roman"/>
                 <w:b w:val="1"/>
@@ -1152,7 +1010,7 @@
           <w:tcPr/>
           <w:p>
             <w:pPr>
-              <w:spacing w:after="0" w:lineRule="auto"/>
+              <w:spacing w:after="0" w:line="240" w:lineRule="auto"/>
               <w:rPr>
                 <w:rFonts w:ascii="Times New Roman" w:cs="Times New Roman" w:eastAsia="Times New Roman" w:hAnsi="Times New Roman"/>
                 <w:b w:val="1"/>
@@ -1188,6 +1046,7 @@
           <w:tcPr/>
           <w:p>
             <w:pPr>
+              <w:spacing w:after="0" w:line="240" w:lineRule="auto"/>
               <w:rPr>
                 <w:rFonts w:ascii="Times New Roman" w:cs="Times New Roman" w:eastAsia="Times New Roman" w:hAnsi="Times New Roman"/>
                 <w:sz w:val="24"/>
@@ -1203,17 +1062,13 @@
               </w:rPr>
               <w:t xml:space="preserve">${package}</w:t>
             </w:r>
-            <w:r>
-              <w:rPr>
-                <w:rtl w:val="0"/>
-              </w:rPr>
-            </w:r>
-          </w:p>
-        </w:tc>
-        <w:tc>
-          <w:tcPr/>
-          <w:p>
-            <w:pPr>
+          </w:p>
+        </w:tc>
+        <w:tc>
+          <w:tcPr/>
+          <w:p>
+            <w:pPr>
+              <w:spacing w:after="0" w:line="240" w:lineRule="auto"/>
               <w:rPr>
                 <w:rFonts w:ascii="Times New Roman" w:cs="Times New Roman" w:eastAsia="Times New Roman" w:hAnsi="Times New Roman"/>
                 <w:sz w:val="24"/>
@@ -1235,6 +1090,7 @@
           <w:tcPr/>
           <w:p>
             <w:pPr>
+              <w:spacing w:after="0" w:line="240" w:lineRule="auto"/>
               <w:rPr>
                 <w:rFonts w:ascii="Times New Roman" w:cs="Times New Roman" w:eastAsia="Times New Roman" w:hAnsi="Times New Roman"/>
                 <w:sz w:val="24"/>
@@ -1256,6 +1112,7 @@
           <w:tcPr/>
           <w:p>
             <w:pPr>
+              <w:spacing w:after="0" w:line="240" w:lineRule="auto"/>
               <w:rPr>
                 <w:rFonts w:ascii="Times New Roman" w:cs="Times New Roman" w:eastAsia="Times New Roman" w:hAnsi="Times New Roman"/>
                 <w:sz w:val="24"/>
@@ -1277,7 +1134,6 @@
     </w:tbl>
     <w:p>
       <w:pPr>
-        <w:ind w:left="0" w:firstLine="0"/>
         <w:rPr>
           <w:rFonts w:ascii="Times New Roman" w:cs="Times New Roman" w:eastAsia="Times New Roman" w:hAnsi="Times New Roman"/>
           <w:b w:val="1"/>
@@ -1293,7 +1149,6 @@
     </w:p>
     <w:p>
       <w:pPr>
-        <w:ind w:left="0" w:firstLine="0"/>
         <w:rPr>
           <w:rFonts w:ascii="Times New Roman" w:cs="Times New Roman" w:eastAsia="Times New Roman" w:hAnsi="Times New Roman"/>
           <w:b w:val="1"/>
@@ -1319,7 +1174,6 @@
           <w:b w:val="1"/>
           <w:sz w:val="24"/>
           <w:szCs w:val="24"/>
-          <w:u w:val="none"/>
         </w:rPr>
       </w:pPr>
       <w:r>
@@ -1475,7 +1329,7 @@
                 <w:szCs w:val="18"/>
                 <w:rtl w:val="0"/>
               </w:rPr>
-              <w:t xml:space="preserve">[DD/MM/YYYYY]</w:t>
+              <w:t xml:space="preserve">[YYYYY/MM/DD]</w:t>
             </w:r>
             <w:r>
               <w:rPr>
@@ -1514,7 +1368,7 @@
                 <w:szCs w:val="18"/>
                 <w:rtl w:val="0"/>
               </w:rPr>
-              <w:t xml:space="preserve">[DD/MM/YYYYY]</w:t>
+              <w:t xml:space="preserve">[YYYYY/MM/DD]</w:t>
             </w:r>
           </w:p>
         </w:tc>
@@ -1950,7 +1804,991 @@
       <w:pPr>
         <w:rPr>
           <w:rFonts w:ascii="Times New Roman" w:cs="Times New Roman" w:eastAsia="Times New Roman" w:hAnsi="Times New Roman"/>
-          <w:i w:val="1"/>
+          <w:b w:val="1"/>
+          <w:sz w:val="24"/>
+          <w:szCs w:val="24"/>
+        </w:rPr>
+      </w:pPr>
+      <w:r>
+        <w:rPr>
+          <w:rtl w:val="0"/>
+        </w:rPr>
+      </w:r>
+    </w:p>
+    <w:p>
+      <w:pPr>
+        <w:rPr>
+          <w:rFonts w:ascii="Times New Roman" w:cs="Times New Roman" w:eastAsia="Times New Roman" w:hAnsi="Times New Roman"/>
+          <w:b w:val="1"/>
+          <w:sz w:val="24"/>
+          <w:szCs w:val="24"/>
+        </w:rPr>
+      </w:pPr>
+      <w:r>
+        <w:rPr>
+          <w:rtl w:val="0"/>
+        </w:rPr>
+      </w:r>
+    </w:p>
+    <w:p>
+      <w:pPr>
+        <w:keepNext w:val="0"/>
+        <w:keepLines w:val="0"/>
+        <w:pageBreakBefore w:val="0"/>
+        <w:widowControl w:val="1"/>
+        <w:numPr>
+          <w:ilvl w:val="0"/>
+          <w:numId w:val="4"/>
+        </w:numPr>
+        <w:pBdr>
+          <w:top w:space="0" w:sz="0" w:val="nil"/>
+          <w:left w:space="0" w:sz="0" w:val="nil"/>
+          <w:bottom w:space="0" w:sz="0" w:val="nil"/>
+          <w:right w:space="0" w:sz="0" w:val="nil"/>
+          <w:between w:space="0" w:sz="0" w:val="nil"/>
+        </w:pBdr>
+        <w:shd w:fill="auto" w:val="clear"/>
+        <w:spacing w:after="120" w:before="0" w:line="259" w:lineRule="auto"/>
+        <w:ind w:left="360" w:right="0" w:hanging="360"/>
+        <w:jc w:val="left"/>
+        <w:rPr>
+          <w:rFonts w:ascii="Times New Roman" w:cs="Times New Roman" w:eastAsia="Times New Roman" w:hAnsi="Times New Roman"/>
+          <w:b w:val="1"/>
+          <w:sz w:val="24"/>
+          <w:szCs w:val="24"/>
+          <w:u w:val="none"/>
+        </w:rPr>
+      </w:pPr>
+      <w:r>
+        <w:rPr>
+          <w:rFonts w:ascii="Times New Roman" w:cs="Times New Roman" w:eastAsia="Times New Roman" w:hAnsi="Times New Roman"/>
+          <w:b w:val="1"/>
+          <w:sz w:val="24"/>
+          <w:szCs w:val="24"/>
+          <w:rtl w:val="0"/>
+        </w:rPr>
+        <w:t xml:space="preserve"> Packages </w:t>
+      </w:r>
+    </w:p>
+    <w:p>
+      <w:pPr>
+        <w:keepNext w:val="0"/>
+        <w:keepLines w:val="0"/>
+        <w:pageBreakBefore w:val="0"/>
+        <w:widowControl w:val="1"/>
+        <w:pBdr>
+          <w:top w:space="0" w:sz="0" w:val="nil"/>
+          <w:left w:space="0" w:sz="0" w:val="nil"/>
+          <w:bottom w:space="0" w:sz="0" w:val="nil"/>
+          <w:right w:space="0" w:sz="0" w:val="nil"/>
+          <w:between w:space="0" w:sz="0" w:val="nil"/>
+        </w:pBdr>
+        <w:shd w:fill="auto" w:val="clear"/>
+        <w:spacing w:after="120" w:before="0" w:line="259" w:lineRule="auto"/>
+        <w:ind w:left="1080" w:right="0" w:firstLine="0"/>
+        <w:jc w:val="left"/>
+        <w:rPr>
+          <w:rFonts w:ascii="Times New Roman" w:cs="Times New Roman" w:eastAsia="Times New Roman" w:hAnsi="Times New Roman"/>
+          <w:b w:val="1"/>
+          <w:sz w:val="24"/>
+          <w:szCs w:val="24"/>
+        </w:rPr>
+      </w:pPr>
+      <w:r>
+        <w:rPr>
+          <w:rFonts w:ascii="Times New Roman" w:cs="Times New Roman" w:eastAsia="Times New Roman" w:hAnsi="Times New Roman"/>
+          <w:b w:val="1"/>
+          <w:sz w:val="24"/>
+          <w:szCs w:val="24"/>
+          <w:rtl w:val="0"/>
+        </w:rPr>
+        <w:t xml:space="preserve">${clonePackage}</w:t>
+      </w:r>
+    </w:p>
+    <w:p>
+      <w:pPr>
+        <w:numPr>
+          <w:ilvl w:val="1"/>
+          <w:numId w:val="4"/>
+        </w:numPr>
+        <w:ind w:left="1440" w:hanging="360"/>
+        <w:rPr>
+          <w:rFonts w:ascii="Times New Roman" w:cs="Times New Roman" w:eastAsia="Times New Roman" w:hAnsi="Times New Roman"/>
+          <w:b w:val="1"/>
+          <w:sz w:val="24"/>
+          <w:szCs w:val="24"/>
+        </w:rPr>
+      </w:pPr>
+      <w:r>
+        <w:rPr>
+          <w:rFonts w:ascii="Times New Roman" w:cs="Times New Roman" w:eastAsia="Times New Roman" w:hAnsi="Times New Roman"/>
+          <w:b w:val="1"/>
+          <w:sz w:val="24"/>
+          <w:szCs w:val="24"/>
+          <w:rtl w:val="0"/>
+        </w:rPr>
+        <w:t xml:space="preserve">${packageName} Works Contract Data</w:t>
+      </w:r>
+    </w:p>
+    <w:tbl>
+      <w:tblPr>
+        <w:tblStyle w:val="Table4"/>
+        <w:tblW w:w="8970.0" w:type="dxa"/>
+        <w:jc w:val="left"/>
+        <w:tblInd w:w="375.0" w:type="dxa"/>
+        <w:tblBorders>
+          <w:top w:color="000000" w:space="0" w:sz="4" w:val="single"/>
+          <w:left w:color="000000" w:space="0" w:sz="4" w:val="single"/>
+          <w:bottom w:color="000000" w:space="0" w:sz="4" w:val="single"/>
+          <w:right w:color="000000" w:space="0" w:sz="4" w:val="single"/>
+          <w:insideH w:color="000000" w:space="0" w:sz="4" w:val="single"/>
+          <w:insideV w:color="000000" w:space="0" w:sz="4" w:val="single"/>
+        </w:tblBorders>
+        <w:tblLayout w:type="fixed"/>
+        <w:tblLook w:val="0400"/>
+      </w:tblPr>
+      <w:tblGrid>
+        <w:gridCol w:w="4500"/>
+        <w:gridCol w:w="4470"/>
+        <w:tblGridChange w:id="0">
+          <w:tblGrid>
+            <w:gridCol w:w="4500"/>
+            <w:gridCol w:w="4470"/>
+          </w:tblGrid>
+        </w:tblGridChange>
+      </w:tblGrid>
+      <w:tr>
+        <w:trPr>
+          <w:cantSplit w:val="0"/>
+          <w:tblHeader w:val="0"/>
+        </w:trPr>
+        <w:tc>
+          <w:tcPr/>
+          <w:p>
+            <w:pPr>
+              <w:spacing w:after="0" w:line="240" w:lineRule="auto"/>
+              <w:rPr>
+                <w:rFonts w:ascii="Times New Roman" w:cs="Times New Roman" w:eastAsia="Times New Roman" w:hAnsi="Times New Roman"/>
+                <w:sz w:val="24"/>
+                <w:szCs w:val="24"/>
+              </w:rPr>
+            </w:pPr>
+            <w:r>
+              <w:rPr>
+                <w:rFonts w:ascii="Times New Roman" w:cs="Times New Roman" w:eastAsia="Times New Roman" w:hAnsi="Times New Roman"/>
+                <w:sz w:val="24"/>
+                <w:szCs w:val="24"/>
+                <w:rtl w:val="0"/>
+              </w:rPr>
+              <w:t xml:space="preserve">Assignment Name</w:t>
+            </w:r>
+          </w:p>
+        </w:tc>
+        <w:tc>
+          <w:tcPr/>
+          <w:p>
+            <w:pPr>
+              <w:spacing w:after="0" w:line="240" w:lineRule="auto"/>
+              <w:rPr>
+                <w:rFonts w:ascii="Times New Roman" w:cs="Times New Roman" w:eastAsia="Times New Roman" w:hAnsi="Times New Roman"/>
+                <w:sz w:val="24"/>
+                <w:szCs w:val="24"/>
+              </w:rPr>
+            </w:pPr>
+            <w:r>
+              <w:rPr>
+                <w:rFonts w:ascii="Times New Roman" w:cs="Times New Roman" w:eastAsia="Times New Roman" w:hAnsi="Times New Roman"/>
+                <w:i w:val="1"/>
+                <w:sz w:val="24"/>
+                <w:szCs w:val="24"/>
+                <w:rtl w:val="0"/>
+              </w:rPr>
+              <w:t xml:space="preserve">${packageContractName}</w:t>
+            </w:r>
+            <w:r>
+              <w:rPr>
+                <w:rtl w:val="0"/>
+              </w:rPr>
+            </w:r>
+          </w:p>
+        </w:tc>
+      </w:tr>
+      <w:tr>
+        <w:trPr>
+          <w:cantSplit w:val="0"/>
+          <w:tblHeader w:val="0"/>
+        </w:trPr>
+        <w:tc>
+          <w:tcPr/>
+          <w:p>
+            <w:pPr>
+              <w:spacing w:after="0" w:line="240" w:lineRule="auto"/>
+              <w:rPr>
+                <w:rFonts w:ascii="Times New Roman" w:cs="Times New Roman" w:eastAsia="Times New Roman" w:hAnsi="Times New Roman"/>
+                <w:sz w:val="24"/>
+                <w:szCs w:val="24"/>
+              </w:rPr>
+            </w:pPr>
+            <w:r>
+              <w:rPr>
+                <w:rFonts w:ascii="Times New Roman" w:cs="Times New Roman" w:eastAsia="Times New Roman" w:hAnsi="Times New Roman"/>
+                <w:sz w:val="24"/>
+                <w:szCs w:val="24"/>
+                <w:rtl w:val="0"/>
+              </w:rPr>
+              <w:t xml:space="preserve">Contract Number</w:t>
+            </w:r>
+          </w:p>
+        </w:tc>
+        <w:tc>
+          <w:tcPr/>
+          <w:p>
+            <w:pPr>
+              <w:spacing w:after="0" w:line="240" w:lineRule="auto"/>
+              <w:rPr>
+                <w:rFonts w:ascii="Times New Roman" w:cs="Times New Roman" w:eastAsia="Times New Roman" w:hAnsi="Times New Roman"/>
+                <w:sz w:val="24"/>
+                <w:szCs w:val="24"/>
+              </w:rPr>
+            </w:pPr>
+            <w:r>
+              <w:rPr>
+                <w:rFonts w:ascii="Times New Roman" w:cs="Times New Roman" w:eastAsia="Times New Roman" w:hAnsi="Times New Roman"/>
+                <w:i w:val="1"/>
+                <w:sz w:val="24"/>
+                <w:szCs w:val="24"/>
+                <w:rtl w:val="0"/>
+              </w:rPr>
+              <w:t xml:space="preserve">${packageContractNumber}</w:t>
+            </w:r>
+            <w:r>
+              <w:rPr>
+                <w:rtl w:val="0"/>
+              </w:rPr>
+            </w:r>
+          </w:p>
+        </w:tc>
+      </w:tr>
+      <w:tr>
+        <w:trPr>
+          <w:cantSplit w:val="0"/>
+          <w:tblHeader w:val="0"/>
+        </w:trPr>
+        <w:tc>
+          <w:tcPr/>
+          <w:p>
+            <w:pPr>
+              <w:spacing w:after="0" w:line="240" w:lineRule="auto"/>
+              <w:rPr>
+                <w:rFonts w:ascii="Times New Roman" w:cs="Times New Roman" w:eastAsia="Times New Roman" w:hAnsi="Times New Roman"/>
+                <w:sz w:val="24"/>
+                <w:szCs w:val="24"/>
+              </w:rPr>
+            </w:pPr>
+            <w:r>
+              <w:rPr>
+                <w:rFonts w:ascii="Times New Roman" w:cs="Times New Roman" w:eastAsia="Times New Roman" w:hAnsi="Times New Roman"/>
+                <w:sz w:val="24"/>
+                <w:szCs w:val="24"/>
+                <w:rtl w:val="0"/>
+              </w:rPr>
+              <w:t xml:space="preserve">Contractor Name</w:t>
+            </w:r>
+          </w:p>
+        </w:tc>
+        <w:tc>
+          <w:tcPr/>
+          <w:p>
+            <w:pPr>
+              <w:spacing w:after="0" w:line="240" w:lineRule="auto"/>
+              <w:rPr>
+                <w:rFonts w:ascii="Times New Roman" w:cs="Times New Roman" w:eastAsia="Times New Roman" w:hAnsi="Times New Roman"/>
+                <w:i w:val="1"/>
+                <w:sz w:val="24"/>
+                <w:szCs w:val="24"/>
+              </w:rPr>
+            </w:pPr>
+            <w:r>
+              <w:rPr>
+                <w:rFonts w:ascii="Times New Roman" w:cs="Times New Roman" w:eastAsia="Times New Roman" w:hAnsi="Times New Roman"/>
+                <w:i w:val="1"/>
+                <w:sz w:val="24"/>
+                <w:szCs w:val="24"/>
+                <w:rtl w:val="0"/>
+              </w:rPr>
+              <w:t xml:space="preserve">${packageContractor}</w:t>
+            </w:r>
+          </w:p>
+        </w:tc>
+      </w:tr>
+      <w:tr>
+        <w:trPr>
+          <w:cantSplit w:val="0"/>
+          <w:tblHeader w:val="0"/>
+        </w:trPr>
+        <w:tc>
+          <w:tcPr/>
+          <w:p>
+            <w:pPr>
+              <w:spacing w:after="0" w:line="240" w:lineRule="auto"/>
+              <w:rPr>
+                <w:rFonts w:ascii="Times New Roman" w:cs="Times New Roman" w:eastAsia="Times New Roman" w:hAnsi="Times New Roman"/>
+                <w:sz w:val="24"/>
+                <w:szCs w:val="24"/>
+              </w:rPr>
+            </w:pPr>
+            <w:r>
+              <w:rPr>
+                <w:rFonts w:ascii="Times New Roman" w:cs="Times New Roman" w:eastAsia="Times New Roman" w:hAnsi="Times New Roman"/>
+                <w:sz w:val="24"/>
+                <w:szCs w:val="24"/>
+                <w:rtl w:val="0"/>
+              </w:rPr>
+              <w:t xml:space="preserve">Contractor Contact (phone, email, address)</w:t>
+            </w:r>
+          </w:p>
+        </w:tc>
+        <w:tc>
+          <w:tcPr/>
+          <w:p>
+            <w:pPr>
+              <w:spacing w:after="0" w:line="240" w:lineRule="auto"/>
+              <w:rPr>
+                <w:rFonts w:ascii="Times New Roman" w:cs="Times New Roman" w:eastAsia="Times New Roman" w:hAnsi="Times New Roman"/>
+                <w:i w:val="1"/>
+                <w:sz w:val="24"/>
+                <w:szCs w:val="24"/>
+              </w:rPr>
+            </w:pPr>
+            <w:r>
+              <w:rPr>
+                <w:rFonts w:ascii="Times New Roman" w:cs="Times New Roman" w:eastAsia="Times New Roman" w:hAnsi="Times New Roman"/>
+                <w:i w:val="1"/>
+                <w:sz w:val="24"/>
+                <w:szCs w:val="24"/>
+                <w:rtl w:val="0"/>
+              </w:rPr>
+              <w:t xml:space="preserve">${packageContractorContact}</w:t>
+            </w:r>
+          </w:p>
+        </w:tc>
+      </w:tr>
+      <w:tr>
+        <w:trPr>
+          <w:cantSplit w:val="0"/>
+          <w:tblHeader w:val="0"/>
+        </w:trPr>
+        <w:tc>
+          <w:tcPr/>
+          <w:p>
+            <w:pPr>
+              <w:spacing w:after="0" w:line="240" w:lineRule="auto"/>
+              <w:rPr>
+                <w:rFonts w:ascii="Times New Roman" w:cs="Times New Roman" w:eastAsia="Times New Roman" w:hAnsi="Times New Roman"/>
+                <w:sz w:val="24"/>
+                <w:szCs w:val="24"/>
+              </w:rPr>
+            </w:pPr>
+            <w:r>
+              <w:rPr>
+                <w:rFonts w:ascii="Times New Roman" w:cs="Times New Roman" w:eastAsia="Times New Roman" w:hAnsi="Times New Roman"/>
+                <w:sz w:val="24"/>
+                <w:szCs w:val="24"/>
+                <w:rtl w:val="0"/>
+              </w:rPr>
+              <w:t xml:space="preserve">Procuring Entity</w:t>
+            </w:r>
+          </w:p>
+        </w:tc>
+        <w:tc>
+          <w:tcPr/>
+          <w:p>
+            <w:pPr>
+              <w:spacing w:after="0" w:line="240" w:lineRule="auto"/>
+              <w:rPr>
+                <w:rFonts w:ascii="Times New Roman" w:cs="Times New Roman" w:eastAsia="Times New Roman" w:hAnsi="Times New Roman"/>
+                <w:sz w:val="24"/>
+                <w:szCs w:val="24"/>
+              </w:rPr>
+            </w:pPr>
+            <w:r>
+              <w:rPr>
+                <w:rFonts w:ascii="Times New Roman" w:cs="Times New Roman" w:eastAsia="Times New Roman" w:hAnsi="Times New Roman"/>
+                <w:i w:val="1"/>
+                <w:sz w:val="24"/>
+                <w:szCs w:val="24"/>
+                <w:rtl w:val="0"/>
+              </w:rPr>
+              <w:t xml:space="preserve">${packageProcuringEntity}</w:t>
+            </w:r>
+            <w:r>
+              <w:rPr>
+                <w:rtl w:val="0"/>
+              </w:rPr>
+            </w:r>
+          </w:p>
+        </w:tc>
+      </w:tr>
+      <w:tr>
+        <w:trPr>
+          <w:cantSplit w:val="0"/>
+          <w:tblHeader w:val="0"/>
+        </w:trPr>
+        <w:tc>
+          <w:tcPr/>
+          <w:p>
+            <w:pPr>
+              <w:spacing w:after="0" w:line="240" w:lineRule="auto"/>
+              <w:rPr>
+                <w:rFonts w:ascii="Times New Roman" w:cs="Times New Roman" w:eastAsia="Times New Roman" w:hAnsi="Times New Roman"/>
+                <w:sz w:val="24"/>
+                <w:szCs w:val="24"/>
+              </w:rPr>
+            </w:pPr>
+            <w:r>
+              <w:rPr>
+                <w:rFonts w:ascii="Times New Roman" w:cs="Times New Roman" w:eastAsia="Times New Roman" w:hAnsi="Times New Roman"/>
+                <w:sz w:val="24"/>
+                <w:szCs w:val="24"/>
+                <w:rtl w:val="0"/>
+              </w:rPr>
+              <w:t xml:space="preserve">Original Contract Sum</w:t>
+            </w:r>
+          </w:p>
+        </w:tc>
+        <w:tc>
+          <w:tcPr/>
+          <w:p>
+            <w:pPr>
+              <w:spacing w:after="0" w:line="240" w:lineRule="auto"/>
+              <w:rPr>
+                <w:rFonts w:ascii="Times New Roman" w:cs="Times New Roman" w:eastAsia="Times New Roman" w:hAnsi="Times New Roman"/>
+                <w:i w:val="1"/>
+                <w:sz w:val="24"/>
+                <w:szCs w:val="24"/>
+              </w:rPr>
+            </w:pPr>
+            <w:r>
+              <w:rPr>
+                <w:rFonts w:ascii="Times New Roman" w:cs="Times New Roman" w:eastAsia="Times New Roman" w:hAnsi="Times New Roman"/>
+                <w:i w:val="1"/>
+                <w:sz w:val="24"/>
+                <w:szCs w:val="24"/>
+                <w:rtl w:val="0"/>
+              </w:rPr>
+              <w:t xml:space="preserve">${packageOriginalContractSum}</w:t>
+            </w:r>
+          </w:p>
+        </w:tc>
+      </w:tr>
+      <w:tr>
+        <w:trPr>
+          <w:cantSplit w:val="0"/>
+          <w:tblHeader w:val="0"/>
+        </w:trPr>
+        <w:tc>
+          <w:tcPr/>
+          <w:p>
+            <w:pPr>
+              <w:spacing w:after="0" w:line="240" w:lineRule="auto"/>
+              <w:rPr>
+                <w:rFonts w:ascii="Times New Roman" w:cs="Times New Roman" w:eastAsia="Times New Roman" w:hAnsi="Times New Roman"/>
+                <w:sz w:val="24"/>
+                <w:szCs w:val="24"/>
+              </w:rPr>
+            </w:pPr>
+            <w:r>
+              <w:rPr>
+                <w:rFonts w:ascii="Times New Roman" w:cs="Times New Roman" w:eastAsia="Times New Roman" w:hAnsi="Times New Roman"/>
+                <w:sz w:val="24"/>
+                <w:szCs w:val="24"/>
+                <w:rtl w:val="0"/>
+              </w:rPr>
+              <w:t xml:space="preserve">Revised Contract Sum</w:t>
+            </w:r>
+          </w:p>
+        </w:tc>
+        <w:tc>
+          <w:tcPr/>
+          <w:p>
+            <w:pPr>
+              <w:spacing w:after="0" w:line="240" w:lineRule="auto"/>
+              <w:rPr>
+                <w:rFonts w:ascii="Times New Roman" w:cs="Times New Roman" w:eastAsia="Times New Roman" w:hAnsi="Times New Roman"/>
+                <w:i w:val="1"/>
+                <w:sz w:val="24"/>
+                <w:szCs w:val="24"/>
+              </w:rPr>
+            </w:pPr>
+            <w:r>
+              <w:rPr>
+                <w:rFonts w:ascii="Times New Roman" w:cs="Times New Roman" w:eastAsia="Times New Roman" w:hAnsi="Times New Roman"/>
+                <w:i w:val="1"/>
+                <w:sz w:val="24"/>
+                <w:szCs w:val="24"/>
+                <w:rtl w:val="0"/>
+              </w:rPr>
+              <w:t xml:space="preserve">${packageRevisedContractSum}</w:t>
+            </w:r>
+          </w:p>
+        </w:tc>
+      </w:tr>
+      <w:tr>
+        <w:trPr>
+          <w:cantSplit w:val="0"/>
+          <w:tblHeader w:val="0"/>
+        </w:trPr>
+        <w:tc>
+          <w:tcPr/>
+          <w:p>
+            <w:pPr>
+              <w:spacing w:after="0" w:line="240" w:lineRule="auto"/>
+              <w:rPr>
+                <w:rFonts w:ascii="Times New Roman" w:cs="Times New Roman" w:eastAsia="Times New Roman" w:hAnsi="Times New Roman"/>
+                <w:sz w:val="24"/>
+                <w:szCs w:val="24"/>
+              </w:rPr>
+            </w:pPr>
+            <w:r>
+              <w:rPr>
+                <w:rFonts w:ascii="Times New Roman" w:cs="Times New Roman" w:eastAsia="Times New Roman" w:hAnsi="Times New Roman"/>
+                <w:sz w:val="24"/>
+                <w:szCs w:val="24"/>
+                <w:rtl w:val="0"/>
+              </w:rPr>
+              <w:t xml:space="preserve">Date Contract Agreement Signed</w:t>
+            </w:r>
+          </w:p>
+        </w:tc>
+        <w:tc>
+          <w:tcPr/>
+          <w:p>
+            <w:pPr>
+              <w:spacing w:after="0" w:line="240" w:lineRule="auto"/>
+              <w:rPr>
+                <w:rFonts w:ascii="Times New Roman" w:cs="Times New Roman" w:eastAsia="Times New Roman" w:hAnsi="Times New Roman"/>
+                <w:i w:val="1"/>
+                <w:sz w:val="24"/>
+                <w:szCs w:val="24"/>
+              </w:rPr>
+            </w:pPr>
+            <w:r>
+              <w:rPr>
+                <w:rFonts w:ascii="Times New Roman" w:cs="Times New Roman" w:eastAsia="Times New Roman" w:hAnsi="Times New Roman"/>
+                <w:i w:val="1"/>
+                <w:sz w:val="24"/>
+                <w:szCs w:val="24"/>
+                <w:rtl w:val="0"/>
+              </w:rPr>
+              <w:t xml:space="preserve">${packageContractAgreementSigningDate}</w:t>
+            </w:r>
+          </w:p>
+        </w:tc>
+      </w:tr>
+      <w:tr>
+        <w:trPr>
+          <w:cantSplit w:val="0"/>
+          <w:tblHeader w:val="0"/>
+        </w:trPr>
+        <w:tc>
+          <w:tcPr/>
+          <w:p>
+            <w:pPr>
+              <w:spacing w:after="0" w:line="240" w:lineRule="auto"/>
+              <w:rPr>
+                <w:rFonts w:ascii="Times New Roman" w:cs="Times New Roman" w:eastAsia="Times New Roman" w:hAnsi="Times New Roman"/>
+                <w:sz w:val="24"/>
+                <w:szCs w:val="24"/>
+              </w:rPr>
+            </w:pPr>
+            <w:r>
+              <w:rPr>
+                <w:rFonts w:ascii="Times New Roman" w:cs="Times New Roman" w:eastAsia="Times New Roman" w:hAnsi="Times New Roman"/>
+                <w:sz w:val="24"/>
+                <w:szCs w:val="24"/>
+                <w:rtl w:val="0"/>
+              </w:rPr>
+              <w:t xml:space="preserve">Date Possession of Site Given</w:t>
+            </w:r>
+          </w:p>
+        </w:tc>
+        <w:tc>
+          <w:tcPr/>
+          <w:p>
+            <w:pPr>
+              <w:spacing w:after="0" w:line="240" w:lineRule="auto"/>
+              <w:rPr>
+                <w:rFonts w:ascii="Times New Roman" w:cs="Times New Roman" w:eastAsia="Times New Roman" w:hAnsi="Times New Roman"/>
+                <w:i w:val="1"/>
+                <w:sz w:val="24"/>
+                <w:szCs w:val="24"/>
+              </w:rPr>
+            </w:pPr>
+            <w:r>
+              <w:rPr>
+                <w:rFonts w:ascii="Times New Roman" w:cs="Times New Roman" w:eastAsia="Times New Roman" w:hAnsi="Times New Roman"/>
+                <w:i w:val="1"/>
+                <w:sz w:val="24"/>
+                <w:szCs w:val="24"/>
+                <w:rtl w:val="0"/>
+              </w:rPr>
+              <w:t xml:space="preserve">${packageSitePossessionDate}</w:t>
+            </w:r>
+          </w:p>
+        </w:tc>
+      </w:tr>
+      <w:tr>
+        <w:trPr>
+          <w:cantSplit w:val="0"/>
+          <w:tblHeader w:val="0"/>
+        </w:trPr>
+        <w:tc>
+          <w:tcPr/>
+          <w:p>
+            <w:pPr>
+              <w:spacing w:after="0" w:line="240" w:lineRule="auto"/>
+              <w:rPr>
+                <w:rFonts w:ascii="Times New Roman" w:cs="Times New Roman" w:eastAsia="Times New Roman" w:hAnsi="Times New Roman"/>
+                <w:sz w:val="24"/>
+                <w:szCs w:val="24"/>
+              </w:rPr>
+            </w:pPr>
+            <w:r>
+              <w:rPr>
+                <w:rFonts w:ascii="Times New Roman" w:cs="Times New Roman" w:eastAsia="Times New Roman" w:hAnsi="Times New Roman"/>
+                <w:sz w:val="24"/>
+                <w:szCs w:val="24"/>
+                <w:rtl w:val="0"/>
+              </w:rPr>
+              <w:t xml:space="preserve">Date of Commencement of Works</w:t>
+            </w:r>
+          </w:p>
+        </w:tc>
+        <w:tc>
+          <w:tcPr/>
+          <w:p>
+            <w:pPr>
+              <w:spacing w:after="0" w:line="240" w:lineRule="auto"/>
+              <w:rPr>
+                <w:rFonts w:ascii="Times New Roman" w:cs="Times New Roman" w:eastAsia="Times New Roman" w:hAnsi="Times New Roman"/>
+                <w:i w:val="1"/>
+                <w:sz w:val="24"/>
+                <w:szCs w:val="24"/>
+              </w:rPr>
+            </w:pPr>
+            <w:r>
+              <w:rPr>
+                <w:rFonts w:ascii="Times New Roman" w:cs="Times New Roman" w:eastAsia="Times New Roman" w:hAnsi="Times New Roman"/>
+                <w:i w:val="1"/>
+                <w:sz w:val="24"/>
+                <w:szCs w:val="24"/>
+                <w:rtl w:val="0"/>
+              </w:rPr>
+              <w:t xml:space="preserve">${packageWorksCommencementDate}</w:t>
+            </w:r>
+          </w:p>
+        </w:tc>
+      </w:tr>
+      <w:tr>
+        <w:trPr>
+          <w:cantSplit w:val="0"/>
+          <w:tblHeader w:val="0"/>
+        </w:trPr>
+        <w:tc>
+          <w:tcPr/>
+          <w:p>
+            <w:pPr>
+              <w:spacing w:after="0" w:line="240" w:lineRule="auto"/>
+              <w:rPr>
+                <w:rFonts w:ascii="Times New Roman" w:cs="Times New Roman" w:eastAsia="Times New Roman" w:hAnsi="Times New Roman"/>
+                <w:sz w:val="24"/>
+                <w:szCs w:val="24"/>
+              </w:rPr>
+            </w:pPr>
+            <w:r>
+              <w:rPr>
+                <w:rFonts w:ascii="Times New Roman" w:cs="Times New Roman" w:eastAsia="Times New Roman" w:hAnsi="Times New Roman"/>
+                <w:sz w:val="24"/>
+                <w:szCs w:val="24"/>
+                <w:rtl w:val="0"/>
+              </w:rPr>
+              <w:t xml:space="preserve">Date of End of Mobilization Period</w:t>
+            </w:r>
+          </w:p>
+        </w:tc>
+        <w:tc>
+          <w:tcPr/>
+          <w:p>
+            <w:pPr>
+              <w:spacing w:after="0" w:line="240" w:lineRule="auto"/>
+              <w:rPr>
+                <w:rFonts w:ascii="Times New Roman" w:cs="Times New Roman" w:eastAsia="Times New Roman" w:hAnsi="Times New Roman"/>
+                <w:sz w:val="24"/>
+                <w:szCs w:val="24"/>
+              </w:rPr>
+            </w:pPr>
+            <w:r>
+              <w:rPr>
+                <w:rFonts w:ascii="Times New Roman" w:cs="Times New Roman" w:eastAsia="Times New Roman" w:hAnsi="Times New Roman"/>
+                <w:i w:val="1"/>
+                <w:sz w:val="24"/>
+                <w:szCs w:val="24"/>
+                <w:rtl w:val="0"/>
+              </w:rPr>
+              <w:t xml:space="preserve">${packageMobilizationPeriodEndDate}</w:t>
+            </w:r>
+            <w:r>
+              <w:rPr>
+                <w:rtl w:val="0"/>
+              </w:rPr>
+            </w:r>
+          </w:p>
+        </w:tc>
+      </w:tr>
+      <w:tr>
+        <w:trPr>
+          <w:cantSplit w:val="0"/>
+          <w:tblHeader w:val="0"/>
+        </w:trPr>
+        <w:tc>
+          <w:tcPr/>
+          <w:p>
+            <w:pPr>
+              <w:spacing w:after="0" w:line="240" w:lineRule="auto"/>
+              <w:rPr>
+                <w:rFonts w:ascii="Times New Roman" w:cs="Times New Roman" w:eastAsia="Times New Roman" w:hAnsi="Times New Roman"/>
+                <w:sz w:val="24"/>
+                <w:szCs w:val="24"/>
+              </w:rPr>
+            </w:pPr>
+            <w:r>
+              <w:rPr>
+                <w:rFonts w:ascii="Times New Roman" w:cs="Times New Roman" w:eastAsia="Times New Roman" w:hAnsi="Times New Roman"/>
+                <w:sz w:val="24"/>
+                <w:szCs w:val="24"/>
+                <w:rtl w:val="0"/>
+              </w:rPr>
+              <w:t xml:space="preserve">End Date of Contract</w:t>
+            </w:r>
+          </w:p>
+        </w:tc>
+        <w:tc>
+          <w:tcPr/>
+          <w:p>
+            <w:pPr>
+              <w:spacing w:after="0" w:line="240" w:lineRule="auto"/>
+              <w:rPr>
+                <w:rFonts w:ascii="Times New Roman" w:cs="Times New Roman" w:eastAsia="Times New Roman" w:hAnsi="Times New Roman"/>
+                <w:i w:val="1"/>
+                <w:sz w:val="24"/>
+                <w:szCs w:val="24"/>
+              </w:rPr>
+            </w:pPr>
+            <w:r>
+              <w:rPr>
+                <w:rFonts w:ascii="Times New Roman" w:cs="Times New Roman" w:eastAsia="Times New Roman" w:hAnsi="Times New Roman"/>
+                <w:i w:val="1"/>
+                <w:sz w:val="24"/>
+                <w:szCs w:val="24"/>
+                <w:rtl w:val="0"/>
+              </w:rPr>
+              <w:t xml:space="preserve">${packageContractEndDate}</w:t>
+            </w:r>
+          </w:p>
+        </w:tc>
+      </w:tr>
+      <w:tr>
+        <w:trPr>
+          <w:cantSplit w:val="0"/>
+          <w:tblHeader w:val="0"/>
+        </w:trPr>
+        <w:tc>
+          <w:tcPr/>
+          <w:p>
+            <w:pPr>
+              <w:spacing w:after="0" w:line="240" w:lineRule="auto"/>
+              <w:rPr>
+                <w:rFonts w:ascii="Times New Roman" w:cs="Times New Roman" w:eastAsia="Times New Roman" w:hAnsi="Times New Roman"/>
+                <w:sz w:val="24"/>
+                <w:szCs w:val="24"/>
+              </w:rPr>
+            </w:pPr>
+            <w:r>
+              <w:rPr>
+                <w:rFonts w:ascii="Times New Roman" w:cs="Times New Roman" w:eastAsia="Times New Roman" w:hAnsi="Times New Roman"/>
+                <w:sz w:val="24"/>
+                <w:szCs w:val="24"/>
+                <w:rtl w:val="0"/>
+              </w:rPr>
+              <w:t xml:space="preserve">Revised End Date of Contract</w:t>
+            </w:r>
+          </w:p>
+        </w:tc>
+        <w:tc>
+          <w:tcPr/>
+          <w:p>
+            <w:pPr>
+              <w:spacing w:after="0" w:line="240" w:lineRule="auto"/>
+              <w:rPr>
+                <w:rFonts w:ascii="Times New Roman" w:cs="Times New Roman" w:eastAsia="Times New Roman" w:hAnsi="Times New Roman"/>
+                <w:i w:val="1"/>
+                <w:sz w:val="24"/>
+                <w:szCs w:val="24"/>
+              </w:rPr>
+            </w:pPr>
+            <w:r>
+              <w:rPr>
+                <w:rFonts w:ascii="Times New Roman" w:cs="Times New Roman" w:eastAsia="Times New Roman" w:hAnsi="Times New Roman"/>
+                <w:i w:val="1"/>
+                <w:sz w:val="24"/>
+                <w:szCs w:val="24"/>
+                <w:rtl w:val="0"/>
+              </w:rPr>
+              <w:t xml:space="preserve">${packageContractRevisedEndDate}</w:t>
+            </w:r>
+          </w:p>
+        </w:tc>
+      </w:tr>
+      <w:tr>
+        <w:trPr>
+          <w:cantSplit w:val="0"/>
+          <w:tblHeader w:val="0"/>
+        </w:trPr>
+        <w:tc>
+          <w:tcPr/>
+          <w:p>
+            <w:pPr>
+              <w:spacing w:after="0" w:line="240" w:lineRule="auto"/>
+              <w:rPr>
+                <w:rFonts w:ascii="Times New Roman" w:cs="Times New Roman" w:eastAsia="Times New Roman" w:hAnsi="Times New Roman"/>
+                <w:sz w:val="24"/>
+                <w:szCs w:val="24"/>
+              </w:rPr>
+            </w:pPr>
+            <w:r>
+              <w:rPr>
+                <w:rFonts w:ascii="Times New Roman" w:cs="Times New Roman" w:eastAsia="Times New Roman" w:hAnsi="Times New Roman"/>
+                <w:sz w:val="24"/>
+                <w:szCs w:val="24"/>
+                <w:rtl w:val="0"/>
+              </w:rPr>
+              <w:t xml:space="preserve">Defects Liability Notification Period (in months)</w:t>
+            </w:r>
+          </w:p>
+        </w:tc>
+        <w:tc>
+          <w:tcPr/>
+          <w:p>
+            <w:pPr>
+              <w:spacing w:after="0" w:line="240" w:lineRule="auto"/>
+              <w:rPr>
+                <w:rFonts w:ascii="Times New Roman" w:cs="Times New Roman" w:eastAsia="Times New Roman" w:hAnsi="Times New Roman"/>
+                <w:i w:val="1"/>
+                <w:sz w:val="24"/>
+                <w:szCs w:val="24"/>
+              </w:rPr>
+            </w:pPr>
+            <w:r>
+              <w:rPr>
+                <w:rFonts w:ascii="Times New Roman" w:cs="Times New Roman" w:eastAsia="Times New Roman" w:hAnsi="Times New Roman"/>
+                <w:i w:val="1"/>
+                <w:sz w:val="24"/>
+                <w:szCs w:val="24"/>
+                <w:rtl w:val="0"/>
+              </w:rPr>
+              <w:t xml:space="preserve">${packageDefectsLiabilityNotificationPeriod}</w:t>
+            </w:r>
+          </w:p>
+        </w:tc>
+      </w:tr>
+    </w:tbl>
+    <w:p>
+      <w:pPr>
+        <w:spacing w:after="120" w:lineRule="auto"/>
+        <w:rPr>
+          <w:rFonts w:ascii="Times New Roman" w:cs="Times New Roman" w:eastAsia="Times New Roman" w:hAnsi="Times New Roman"/>
+          <w:b w:val="1"/>
+          <w:sz w:val="24"/>
+          <w:szCs w:val="24"/>
+        </w:rPr>
+      </w:pPr>
+      <w:r>
+        <w:rPr>
+          <w:rtl w:val="0"/>
+        </w:rPr>
+      </w:r>
+    </w:p>
+    <w:p>
+      <w:pPr>
+        <w:keepNext w:val="0"/>
+        <w:keepLines w:val="0"/>
+        <w:pageBreakBefore w:val="0"/>
+        <w:widowControl w:val="1"/>
+        <w:pBdr>
+          <w:top w:space="0" w:sz="0" w:val="nil"/>
+          <w:left w:space="0" w:sz="0" w:val="nil"/>
+          <w:bottom w:space="0" w:sz="0" w:val="nil"/>
+          <w:right w:space="0" w:sz="0" w:val="nil"/>
+          <w:between w:space="0" w:sz="0" w:val="nil"/>
+        </w:pBdr>
+        <w:shd w:fill="auto" w:val="clear"/>
+        <w:spacing w:after="120" w:before="0" w:line="259" w:lineRule="auto"/>
+        <w:ind w:left="0" w:right="0" w:firstLine="0"/>
+        <w:jc w:val="left"/>
+        <w:rPr>
+          <w:rFonts w:ascii="Times New Roman" w:cs="Times New Roman" w:eastAsia="Times New Roman" w:hAnsi="Times New Roman"/>
+          <w:b w:val="1"/>
+          <w:sz w:val="24"/>
+          <w:szCs w:val="24"/>
+        </w:rPr>
+      </w:pPr>
+      <w:r>
+        <w:rPr>
+          <w:rtl w:val="0"/>
+        </w:rPr>
+      </w:r>
+    </w:p>
+    <w:p>
+      <w:pPr>
+        <w:keepNext w:val="0"/>
+        <w:keepLines w:val="0"/>
+        <w:pageBreakBefore w:val="0"/>
+        <w:widowControl w:val="1"/>
+        <w:pBdr>
+          <w:top w:space="0" w:sz="0" w:val="nil"/>
+          <w:left w:space="0" w:sz="0" w:val="nil"/>
+          <w:bottom w:space="0" w:sz="0" w:val="nil"/>
+          <w:right w:space="0" w:sz="0" w:val="nil"/>
+          <w:between w:space="0" w:sz="0" w:val="nil"/>
+        </w:pBdr>
+        <w:shd w:fill="auto" w:val="clear"/>
+        <w:spacing w:after="120" w:before="0" w:line="259" w:lineRule="auto"/>
+        <w:ind w:left="0" w:right="0" w:firstLine="0"/>
+        <w:jc w:val="left"/>
+        <w:rPr>
+          <w:rFonts w:ascii="Times New Roman" w:cs="Times New Roman" w:eastAsia="Times New Roman" w:hAnsi="Times New Roman"/>
+          <w:b w:val="1"/>
+          <w:sz w:val="24"/>
+          <w:szCs w:val="24"/>
+        </w:rPr>
+      </w:pPr>
+      <w:r>
+        <w:rPr>
+          <w:rFonts w:ascii="Times New Roman" w:cs="Times New Roman" w:eastAsia="Times New Roman" w:hAnsi="Times New Roman"/>
+          <w:b w:val="1"/>
+          <w:sz w:val="24"/>
+          <w:szCs w:val="24"/>
+          <w:rtl w:val="0"/>
+        </w:rPr>
+        <w:t xml:space="preserve">${/clonePackage}</w:t>
+      </w:r>
+    </w:p>
+    <w:p>
+      <w:pPr>
+        <w:ind w:left="0" w:firstLine="0"/>
+        <w:rPr>
+          <w:rFonts w:ascii="Times New Roman" w:cs="Times New Roman" w:eastAsia="Times New Roman" w:hAnsi="Times New Roman"/>
+          <w:b w:val="1"/>
           <w:sz w:val="24"/>
           <w:szCs w:val="24"/>
         </w:rPr>
@@ -2158,7 +2996,7 @@
   </w:abstractNum>
   <w:abstractNum w:abstractNumId="3">
     <w:lvl w:ilvl="0">
-      <w:start w:val="1"/>
+      <w:start w:val="3"/>
       <w:numFmt w:val="upperLetter"/>
       <w:lvlText w:val="%1."/>
       <w:lvlJc w:val="left"/>
@@ -2261,7 +3099,7 @@
     </w:lvl>
     <w:lvl w:ilvl="1">
       <w:start w:val="1"/>
-      <w:numFmt w:val="lowerLetter"/>
+      <w:numFmt w:val="upperLetter"/>
       <w:lvlText w:val="%2."/>
       <w:lvlJc w:val="left"/>
       <w:pPr>
@@ -3332,6 +4170,22 @@
     </w:tblPr>
   </w:style>
   <w:style w:type="table" w:styleId="Table3">
+    <w:basedOn w:val="TableNormal"/>
+    <w:pPr>
+      <w:spacing w:after="0" w:line="240" w:lineRule="auto"/>
+    </w:pPr>
+    <w:tblPr>
+      <w:tblStyleRowBandSize w:val="1"/>
+      <w:tblStyleColBandSize w:val="1"/>
+      <w:tblCellMar>
+        <w:top w:w="0.0" w:type="dxa"/>
+        <w:left w:w="108.0" w:type="dxa"/>
+        <w:bottom w:w="0.0" w:type="dxa"/>
+        <w:right w:w="108.0" w:type="dxa"/>
+      </w:tblCellMar>
+    </w:tblPr>
+  </w:style>
+  <w:style w:type="table" w:styleId="Table4">
     <w:basedOn w:val="TableNormal"/>
     <w:pPr>
       <w:spacing w:after="0" w:line="240" w:lineRule="auto"/>
@@ -3613,7 +4467,7 @@
 
 <file path=customXML/item1.xml><?xml version="1.0" encoding="utf-8"?>
 <go:gDocsCustomXmlDataStorage xmlns:go="http://customooxmlschemas.google.com/" xmlns:r="http://schemas.openxmlformats.org/officeDocument/2006/relationships">
-  <go:docsCustomData xmlns:go="http://customooxmlschemas.google.com/" roundtripDataSignature="AMtx7miGooe3q4xq1sz8GRlvbTqVm/F14Q==">AMUW2mWV/sPRxXgixnXrEIh4T0TyzI/JZSCBVVAsfSCwPnmAuW2eXyonOJtMf38ohPpvyizcW3l/fBPkRog++ilxwU3+5WvlyFvT/cv4zLyHpCpO3aEQQ9M=</go:docsCustomData>
+  <go:docsCustomData xmlns:go="http://customooxmlschemas.google.com/" roundtripDataSignature="AMtx7miGooe3q4xq1sz8GRlvbTqVm/F14Q==">AMUW2mUlmBVwl99fbFXMNbLWKk9xACnZP8Mh83CDQ2TtMC8shG1vqX+ardwUmDorr/ytmNci0QSRDcmLRXpHcCfbopY/nGna/wQHyitCwHk8g85ABQ+inCk=</go:docsCustomData>
 </go:gDocsCustomXmlDataStorage>
 </file>
 

</xml_diff>